<commit_message>
Set up game manager
</commit_message>
<xml_diff>
--- a/moshlite_docs.docx
+++ b/moshlite_docs.docx
@@ -78,15 +78,7 @@
         </w:numPr>
       </w:pPr>
       <w:r>
-        <w:t>Alludes to the game industry’s practice of inventing non-genres of games by appending a suffix like “-lite” or “-like” to another word, mostly for marketing purposes (</w:t>
-      </w:r>
-      <w:proofErr w:type="gramStart"/>
-      <w:r>
-        <w:t>e.g.</w:t>
-      </w:r>
-      <w:proofErr w:type="gramEnd"/>
-      <w:r>
-        <w:t xml:space="preserve"> </w:t>
+        <w:t xml:space="preserve">Alludes to the game industry’s practice of inventing non-genres of games by appending a suffix like “-lite” or “-like” to another word, mostly for marketing purposes (e.g. </w:t>
       </w:r>
       <w:proofErr w:type="spellStart"/>
       <w:r>
@@ -94,15 +86,7 @@
       </w:r>
       <w:proofErr w:type="spellEnd"/>
       <w:r>
-        <w:t>). This is also common in music genres and aesthetics with suffixes like “-core” and “-punk” (</w:t>
-      </w:r>
-      <w:proofErr w:type="gramStart"/>
-      <w:r>
-        <w:t>e.g.</w:t>
-      </w:r>
-      <w:proofErr w:type="gramEnd"/>
-      <w:r>
-        <w:t xml:space="preserve"> </w:t>
+        <w:t xml:space="preserve">). This is also common in music genres and aesthetics with suffixes like “-core” and “-punk” (e.g. </w:t>
       </w:r>
       <w:proofErr w:type="spellStart"/>
       <w:r>
@@ -173,15 +157,7 @@
       </w:r>
       <w:proofErr w:type="spellEnd"/>
       <w:r>
-        <w:t xml:space="preserve">. </w:t>
-      </w:r>
-      <w:proofErr w:type="gramStart"/>
-      <w:r>
-        <w:t>Player’s</w:t>
-      </w:r>
-      <w:proofErr w:type="gramEnd"/>
-      <w:r>
-        <w:t xml:space="preserve"> interact with the brutalist inspired environment and enigmatic lightbulb-headed figures inhabiting it by playing an electronic drum set that communicates with Unity via MIDI. Hitting different drums and cymbals will cause various visual effects, lighting changes, camera cuts, and reactions from the characters in the scene, most notably moshing.</w:t>
+        <w:t>. Player’s interact with the brutalist inspired environment and enigmatic lightbulb-headed figures inhabiting it by playing an electronic drum set that communicates with Unity via MIDI. Hitting different drums and cymbals will cause various visual effects, lighting changes, camera cuts, and reactions from the characters in the scene, most notably moshing.</w:t>
       </w:r>
     </w:p>
     <w:p>
@@ -189,28 +165,15 @@
         <w:ind w:firstLine="720"/>
       </w:pPr>
       <w:r>
-        <w:t xml:space="preserve">Artistically speaking, Mosh-lite pursues several goals. I want to explore the possibilities of using musical instruments like a drum set to control a game-like thing, and I want </w:t>
-      </w:r>
-      <w:proofErr w:type="gramStart"/>
-      <w:r>
-        <w:t>player’s</w:t>
-      </w:r>
-      <w:proofErr w:type="gramEnd"/>
-      <w:r>
-        <w:t xml:space="preserve"> to experience the game’s interface as much as the game itself. Even beyond just being what I’m most familiar with, drums are perfect for this project because percussion instruments are the most tactile and playful instruments, and they are extremely accessible to non-musicians. Mosh-lite encourages people to play LOUDLY with their whole body, which is an intrinsically fun thing to do, and something most video games don’t leverage. Furthermore, and more personally, I want to recreate some part of the fantasy of playing drums with a live crowd. Having attended many hardcore shows, there are few experiences that can compare to the energy of a crowd collectively losing their minds in a </w:t>
-      </w:r>
-      <w:proofErr w:type="spellStart"/>
-      <w:proofErr w:type="gramStart"/>
+        <w:t xml:space="preserve">Artistically speaking, Mosh-lite pursues several goals. I want to explore the possibilities of using musical instruments like a drum set to control a game-like thing, and I want player’s to experience the game’s interface as much as the game itself. Even beyond just being what I’m most familiar with, drums are perfect for this project because percussion instruments are the most tactile and playful instruments, and they are extremely accessible to non-musicians. Mosh-lite encourages people to play LOUDLY with their whole body, which is an intrinsically fun thing to do, and something most video games don’t leverage. Furthermore, and more personally, I want to recreate some part of the fantasy of playing drums with a live crowd. Having attended many hardcore shows, there are few experiences that can compare to the energy of a crowd collectively losing their minds in a </w:t>
+      </w:r>
+      <w:proofErr w:type="spellStart"/>
       <w:r>
         <w:t>moshpit</w:t>
       </w:r>
       <w:proofErr w:type="spellEnd"/>
       <w:r>
-        <w:t>, but</w:t>
-      </w:r>
-      <w:proofErr w:type="gramEnd"/>
-      <w:r>
-        <w:t xml:space="preserve"> being the drummer on stage driving that energy is even more intense, and much harder to realize as an average person. As such, I want players to feel like they’re on a stage at a house show for some no-name local hardcore band, making people go crazy in a pit.</w:t>
+        <w:t>, but being the drummer on stage driving that energy is even more intense, and much harder to realize as an average person. As such, I want players to feel like they’re on a stage at a house show for some no-name local hardcore band, making people go crazy in a pit.</w:t>
       </w:r>
     </w:p>
     <w:p>
@@ -263,15 +226,7 @@
         <w:tab/>
       </w:r>
       <w:r>
-        <w:t xml:space="preserve">MOSH-LITE ARE </w:t>
-      </w:r>
-      <w:proofErr w:type="gramStart"/>
-      <w:r>
-        <w:t>FUCKING DEAD</w:t>
-      </w:r>
-      <w:proofErr w:type="gramEnd"/>
-      <w:r>
-        <w:t xml:space="preserve"> (lol </w:t>
+        <w:t xml:space="preserve">MOSH-LITE ARE FUCKING DEAD (lol </w:t>
       </w:r>
       <w:proofErr w:type="spellStart"/>
       <w:r>
@@ -364,15 +319,7 @@
         </w:r>
       </w:hyperlink>
       <w:r>
-        <w:t xml:space="preserve"> </w:t>
-      </w:r>
-      <w:proofErr w:type="gramStart"/>
-      <w:r>
-        <w:t>open source</w:t>
-      </w:r>
-      <w:proofErr w:type="gramEnd"/>
-      <w:r>
-        <w:t xml:space="preserve"> library and connected a midi cable to my drums. I was able to receive accurate midi signals in real time as input sources to the new input system. Working with the input system is a pain, but it’s at least a pain I’m familiar with and, on the bright side, it would allow for easy extension to other midi instruments in the future if I wanted to do that. The main technical challenge of the project, then, is mostly taken care of already. Furthermore, I don’t intend to make much in the way of new 3D assets for this project, which is what bogs me down the most, so I’ll be able to spend most of my time working on creating interesting visuals driven by player inputs, which is an undertaking of appropriate scope.</w:t>
+        <w:t xml:space="preserve"> open source library and connected a midi cable to my drums. I was able to receive accurate midi signals in real time as input sources to the new input system. Working with the input system is a pain, but it’s at least a pain I’m familiar with and, on the bright side, it would allow for easy extension to other midi instruments in the future if I wanted to do that. The main technical challenge of the project, then, is mostly taken care of already. Furthermore, I don’t intend to make much in the way of new 3D assets for this project, which is what bogs me down the most, so I’ll be able to spend most of my time working on creating interesting visuals driven by player inputs, which is an undertaking of appropriate scope.</w:t>
       </w:r>
     </w:p>
     <w:p/>
@@ -490,27 +437,11 @@
       </w:r>
       <w:proofErr w:type="spellEnd"/>
       <w:r>
-        <w:t xml:space="preserve"> was largely inspired by my experience </w:t>
-      </w:r>
-      <w:proofErr w:type="gramStart"/>
-      <w:r>
-        <w:t>play</w:t>
-      </w:r>
-      <w:proofErr w:type="gramEnd"/>
-      <w:r>
-        <w:t xml:space="preserve"> Neo-Brutalism of Tomorrow at LIKELIKE. This game succeeds in creating a very compelling </w:t>
+        <w:t xml:space="preserve"> was largely inspired by my experience play Neo-Brutalism of Tomorrow at LIKELIKE. This game succeeds in creating a very compelling </w:t>
       </w:r>
       <w:r>
         <w:lastRenderedPageBreak/>
-        <w:t xml:space="preserve">environment to explore, mostly with lighting. Light guides the player through corridors and expansive rooms, while darkness lets players get lost for a bit while exploring. A sudden shift to red light creates dramatic and memorable </w:t>
-      </w:r>
-      <w:proofErr w:type="gramStart"/>
-      <w:r>
-        <w:t>moment</w:t>
-      </w:r>
-      <w:proofErr w:type="gramEnd"/>
-      <w:r>
-        <w:t xml:space="preserve">, while most of the light elsewhere creates a consistent and immersive atmosphere. The various exhibits and points of interest give players an explicit reason to explore, but the constructed environment itself is as interesting or more. While mosh-lite is intended to be much less meditative, the lighting and architecture of Neo-Brutalism of Tomorrow is a perfect reference point for its world. One notable point of contrast between the two, however, is the color of the lighting. Neo-Brutalism of Tomorrow is almost entirely black and white with cold, white lights, while </w:t>
+        <w:t xml:space="preserve">environment to explore, mostly with lighting. Light guides the player through corridors and expansive rooms, while darkness lets players get lost for a bit while exploring. A sudden shift to red light creates dramatic and memorable moment, while most of the light elsewhere creates a consistent and immersive atmosphere. The various exhibits and points of interest give players an explicit reason to explore, but the constructed environment itself is as interesting or more. While mosh-lite is intended to be much less meditative, the lighting and architecture of Neo-Brutalism of Tomorrow is a perfect reference point for its world. One notable point of contrast between the two, however, is the color of the lighting. Neo-Brutalism of Tomorrow is almost entirely black and white with cold, white lights, while </w:t>
       </w:r>
       <w:proofErr w:type="spellStart"/>
       <w:r>
@@ -1103,13 +1034,8 @@
           <w:numId w:val="1"/>
         </w:numPr>
       </w:pPr>
-      <w:proofErr w:type="gramStart"/>
-      <w:r>
-        <w:t>Similar to</w:t>
-      </w:r>
-      <w:proofErr w:type="gramEnd"/>
-      <w:r>
-        <w:t xml:space="preserve"> above but collab with Mark</w:t>
+      <w:r>
+        <w:t>Similar to above but collab with Mark</w:t>
       </w:r>
     </w:p>
     <w:p>
@@ -1383,13 +1309,8 @@
           <w:numId w:val="4"/>
         </w:numPr>
       </w:pPr>
-      <w:proofErr w:type="gramStart"/>
-      <w:r>
-        <w:t>Low res</w:t>
-      </w:r>
-      <w:proofErr w:type="gramEnd"/>
-      <w:r>
-        <w:t xml:space="preserve"> render texture</w:t>
+      <w:r>
+        <w:t>Low res render texture</w:t>
       </w:r>
     </w:p>
     <w:p>
@@ -1898,15 +1819,7 @@
         </w:numPr>
       </w:pPr>
       <w:r>
-        <w:t xml:space="preserve">Like different drum kits on the </w:t>
-      </w:r>
-      <w:proofErr w:type="gramStart"/>
-      <w:r>
-        <w:t>kits</w:t>
-      </w:r>
-      <w:proofErr w:type="gramEnd"/>
-      <w:r>
-        <w:t xml:space="preserve"> module</w:t>
+        <w:t>Like different drum kits on the kits module</w:t>
       </w:r>
     </w:p>
     <w:p>
@@ -2227,12 +2140,10 @@
         <w:t xml:space="preserve">Have a plain ragdoll made up of joints, </w:t>
       </w:r>
       <w:proofErr w:type="spellStart"/>
-      <w:proofErr w:type="gramStart"/>
       <w:r>
         <w:t>rigidbodies</w:t>
       </w:r>
       <w:proofErr w:type="spellEnd"/>
-      <w:proofErr w:type="gramEnd"/>
       <w:r>
         <w:t xml:space="preserve">, and bones that is animated purely with persistent and intermittent forces. Typically, an upward force is applied constantly to the upper chest of the character while another constant force is applied to the character’s feet. The net result of this is a character that “stands” and corrects their posture continuously. Then, intermittent forces can be applied to different body parts to animate the character, such as the feet to make a walk cycle. This method is fast and would result in fun, somewhat </w:t>
       </w:r>
@@ -2263,23 +2174,7 @@
         <w:t xml:space="preserve"> </w:t>
       </w:r>
       <w:r>
-        <w:t xml:space="preserve">use the rotations of </w:t>
-      </w:r>
-      <w:proofErr w:type="gramStart"/>
-      <w:r>
-        <w:t>it’s</w:t>
-      </w:r>
-      <w:proofErr w:type="gramEnd"/>
-      <w:r>
-        <w:t xml:space="preserve"> bones for the target rotation of each bone of the ragdoll. This way, the ragdoll will constantly be trying to achieve a desired pose controlled by an animator while being controlled by the physics simulation. This method allows for much more controlled and traditional </w:t>
-      </w:r>
-      <w:proofErr w:type="gramStart"/>
-      <w:r>
-        <w:t>animations</w:t>
-      </w:r>
-      <w:proofErr w:type="gramEnd"/>
-      <w:r>
-        <w:t xml:space="preserve"> but it also requires having animations and doing more setup in general.</w:t>
+        <w:t>use the rotations of it’s bones for the target rotation of each bone of the ragdoll. This way, the ragdoll will constantly be trying to achieve a desired pose controlled by an animator while being controlled by the physics simulation. This method allows for much more controlled and traditional animations but it also requires having animations and doing more setup in general.</w:t>
       </w:r>
     </w:p>
     <w:p/>
@@ -2294,6 +2189,479 @@
       <w:proofErr w:type="spellEnd"/>
       <w:r>
         <w:t xml:space="preserve"> would use a combination of these approaches. 2 for characters on stage doing more controlled animations and 1 for characters in the pit just being knocked around.</w:t>
+      </w:r>
+    </w:p>
+    <w:p/>
+    <w:p/>
+    <w:p/>
+    <w:p>
+      <w:r>
+        <w:t>12/4/22 notes</w:t>
+      </w:r>
+    </w:p>
+    <w:p/>
+    <w:p>
+      <w:r>
+        <w:t>Things to bring for FINAL GAMES expo</w:t>
+      </w:r>
+    </w:p>
+    <w:p>
+      <w:pPr>
+        <w:pStyle w:val="ListParagraph"/>
+        <w:numPr>
+          <w:ilvl w:val="0"/>
+          <w:numId w:val="3"/>
+        </w:numPr>
+      </w:pPr>
+      <w:r>
+        <w:t>Drum set</w:t>
+      </w:r>
+    </w:p>
+    <w:p>
+      <w:pPr>
+        <w:pStyle w:val="ListParagraph"/>
+        <w:numPr>
+          <w:ilvl w:val="1"/>
+          <w:numId w:val="3"/>
+        </w:numPr>
+      </w:pPr>
+      <w:r>
+        <w:t>Pads/rack/module/cord/</w:t>
+      </w:r>
+      <w:proofErr w:type="spellStart"/>
+      <w:r>
+        <w:t>usb</w:t>
+      </w:r>
+      <w:proofErr w:type="spellEnd"/>
+      <w:r>
+        <w:t>/</w:t>
+      </w:r>
+    </w:p>
+    <w:p>
+      <w:pPr>
+        <w:pStyle w:val="ListParagraph"/>
+        <w:numPr>
+          <w:ilvl w:val="0"/>
+          <w:numId w:val="3"/>
+        </w:numPr>
+      </w:pPr>
+      <w:r>
+        <w:t>Big speaker</w:t>
+      </w:r>
+    </w:p>
+    <w:p>
+      <w:pPr>
+        <w:pStyle w:val="ListParagraph"/>
+        <w:numPr>
+          <w:ilvl w:val="1"/>
+          <w:numId w:val="3"/>
+        </w:numPr>
+      </w:pPr>
+      <w:r>
+        <w:t>Quarter inch cable</w:t>
+      </w:r>
+    </w:p>
+    <w:p>
+      <w:pPr>
+        <w:pStyle w:val="ListParagraph"/>
+        <w:numPr>
+          <w:ilvl w:val="1"/>
+          <w:numId w:val="3"/>
+        </w:numPr>
+      </w:pPr>
+      <w:r>
+        <w:t>Power cable</w:t>
+      </w:r>
+    </w:p>
+    <w:p>
+      <w:pPr>
+        <w:pStyle w:val="ListParagraph"/>
+        <w:numPr>
+          <w:ilvl w:val="0"/>
+          <w:numId w:val="3"/>
+        </w:numPr>
+      </w:pPr>
+      <w:proofErr w:type="spellStart"/>
+      <w:r>
+        <w:t>Elizas</w:t>
+      </w:r>
+      <w:proofErr w:type="spellEnd"/>
+      <w:r>
+        <w:t xml:space="preserve"> little speaker + power cord</w:t>
+      </w:r>
+    </w:p>
+    <w:p>
+      <w:pPr>
+        <w:pStyle w:val="ListParagraph"/>
+        <w:numPr>
+          <w:ilvl w:val="0"/>
+          <w:numId w:val="3"/>
+        </w:numPr>
+      </w:pPr>
+      <w:r>
+        <w:t>Power strip</w:t>
+      </w:r>
+    </w:p>
+    <w:p>
+      <w:pPr>
+        <w:pStyle w:val="ListParagraph"/>
+        <w:numPr>
+          <w:ilvl w:val="0"/>
+          <w:numId w:val="3"/>
+        </w:numPr>
+      </w:pPr>
+      <w:r>
+        <w:t>Extension cord</w:t>
+      </w:r>
+    </w:p>
+    <w:p>
+      <w:pPr>
+        <w:pStyle w:val="ListParagraph"/>
+        <w:numPr>
+          <w:ilvl w:val="0"/>
+          <w:numId w:val="3"/>
+        </w:numPr>
+      </w:pPr>
+      <w:r>
+        <w:t>Printed description plaque + instructions</w:t>
+      </w:r>
+    </w:p>
+    <w:p>
+      <w:pPr>
+        <w:pStyle w:val="ListParagraph"/>
+        <w:numPr>
+          <w:ilvl w:val="0"/>
+          <w:numId w:val="3"/>
+        </w:numPr>
+      </w:pPr>
+      <w:r>
+        <w:t>Laptop</w:t>
+      </w:r>
+    </w:p>
+    <w:p>
+      <w:pPr>
+        <w:pStyle w:val="ListParagraph"/>
+        <w:numPr>
+          <w:ilvl w:val="1"/>
+          <w:numId w:val="3"/>
+        </w:numPr>
+      </w:pPr>
+      <w:r>
+        <w:t>Charger</w:t>
+      </w:r>
+    </w:p>
+    <w:p>
+      <w:pPr>
+        <w:pStyle w:val="ListParagraph"/>
+        <w:numPr>
+          <w:ilvl w:val="1"/>
+          <w:numId w:val="3"/>
+        </w:numPr>
+      </w:pPr>
+      <w:r>
+        <w:t>Mouse</w:t>
+      </w:r>
+    </w:p>
+    <w:p>
+      <w:pPr>
+        <w:pStyle w:val="ListParagraph"/>
+        <w:numPr>
+          <w:ilvl w:val="1"/>
+          <w:numId w:val="3"/>
+        </w:numPr>
+      </w:pPr>
+      <w:r>
+        <w:t>Stand</w:t>
+      </w:r>
+    </w:p>
+    <w:p>
+      <w:pPr>
+        <w:pStyle w:val="ListParagraph"/>
+        <w:numPr>
+          <w:ilvl w:val="0"/>
+          <w:numId w:val="3"/>
+        </w:numPr>
+      </w:pPr>
+      <w:r>
+        <w:t xml:space="preserve">Phone charger </w:t>
+      </w:r>
+    </w:p>
+    <w:p>
+      <w:pPr>
+        <w:pStyle w:val="ListParagraph"/>
+        <w:numPr>
+          <w:ilvl w:val="0"/>
+          <w:numId w:val="3"/>
+        </w:numPr>
+      </w:pPr>
+      <w:r>
+        <w:t>Cart to get everything from car to gates?</w:t>
+      </w:r>
+    </w:p>
+    <w:p>
+      <w:pPr>
+        <w:pStyle w:val="ListParagraph"/>
+        <w:numPr>
+          <w:ilvl w:val="0"/>
+          <w:numId w:val="3"/>
+        </w:numPr>
+      </w:pPr>
+      <w:r>
+        <w:t xml:space="preserve">Long </w:t>
+      </w:r>
+      <w:proofErr w:type="spellStart"/>
+      <w:r>
+        <w:t>hdmi</w:t>
+      </w:r>
+      <w:proofErr w:type="spellEnd"/>
+      <w:r>
+        <w:t xml:space="preserve"> cord + long </w:t>
+      </w:r>
+      <w:proofErr w:type="spellStart"/>
+      <w:r>
+        <w:t>usb</w:t>
+      </w:r>
+      <w:proofErr w:type="spellEnd"/>
+      <w:r>
+        <w:t xml:space="preserve"> hub + long </w:t>
+      </w:r>
+      <w:proofErr w:type="spellStart"/>
+      <w:r>
+        <w:t>usb</w:t>
+      </w:r>
+      <w:proofErr w:type="spellEnd"/>
+      <w:r>
+        <w:t>-c cable</w:t>
+      </w:r>
+    </w:p>
+    <w:p/>
+    <w:p>
+      <w:r>
+        <w:t>Setup</w:t>
+      </w:r>
+    </w:p>
+    <w:p>
+      <w:pPr>
+        <w:pStyle w:val="ListParagraph"/>
+        <w:numPr>
+          <w:ilvl w:val="0"/>
+          <w:numId w:val="3"/>
+        </w:numPr>
+      </w:pPr>
+      <w:r>
+        <w:t>Drums facing projector screen</w:t>
+      </w:r>
+    </w:p>
+    <w:p>
+      <w:pPr>
+        <w:pStyle w:val="ListParagraph"/>
+        <w:numPr>
+          <w:ilvl w:val="0"/>
+          <w:numId w:val="3"/>
+        </w:numPr>
+      </w:pPr>
+      <w:r>
+        <w:t>Speaker to left of drums</w:t>
+      </w:r>
+    </w:p>
+    <w:p>
+      <w:pPr>
+        <w:pStyle w:val="ListParagraph"/>
+        <w:numPr>
+          <w:ilvl w:val="0"/>
+          <w:numId w:val="3"/>
+        </w:numPr>
+      </w:pPr>
+      <w:r>
+        <w:t>Laptop on speaker</w:t>
+      </w:r>
+    </w:p>
+    <w:p/>
+    <w:p/>
+    <w:p>
+      <w:r>
+        <w:t xml:space="preserve">While idle, game has a title screen up with </w:t>
+      </w:r>
+      <w:proofErr w:type="spellStart"/>
+      <w:r>
+        <w:t>Moshlite</w:t>
+      </w:r>
+      <w:proofErr w:type="spellEnd"/>
+      <w:r>
+        <w:t xml:space="preserve"> in some fancy font</w:t>
+      </w:r>
+    </w:p>
+    <w:p>
+      <w:r>
+        <w:t xml:space="preserve">When interacted with, player has a handful of songs to choose from, </w:t>
+      </w:r>
+      <w:proofErr w:type="spellStart"/>
+      <w:r>
+        <w:t>coosing</w:t>
+      </w:r>
+      <w:proofErr w:type="spellEnd"/>
+      <w:r>
+        <w:t xml:space="preserve"> one does this:</w:t>
+      </w:r>
+    </w:p>
+    <w:p>
+      <w:pPr>
+        <w:pStyle w:val="ListParagraph"/>
+        <w:numPr>
+          <w:ilvl w:val="0"/>
+          <w:numId w:val="3"/>
+        </w:numPr>
+      </w:pPr>
+      <w:r>
+        <w:t>Fade to black</w:t>
+      </w:r>
+    </w:p>
+    <w:p>
+      <w:pPr>
+        <w:pStyle w:val="ListParagraph"/>
+        <w:numPr>
+          <w:ilvl w:val="0"/>
+          <w:numId w:val="3"/>
+        </w:numPr>
+      </w:pPr>
+      <w:r>
+        <w:t xml:space="preserve">Title card evangelion style (artist + title + date/time + expo name + </w:t>
+      </w:r>
+      <w:proofErr w:type="spellStart"/>
+      <w:r>
+        <w:t>gmae</w:t>
+      </w:r>
+      <w:proofErr w:type="spellEnd"/>
+      <w:r>
+        <w:t xml:space="preserve"> name + my name)</w:t>
+      </w:r>
+    </w:p>
+    <w:p>
+      <w:pPr>
+        <w:pStyle w:val="ListParagraph"/>
+        <w:numPr>
+          <w:ilvl w:val="0"/>
+          <w:numId w:val="3"/>
+        </w:numPr>
+      </w:pPr>
+      <w:r>
+        <w:t xml:space="preserve">Hard cut </w:t>
+      </w:r>
+    </w:p>
+    <w:p>
+      <w:pPr>
+        <w:pStyle w:val="ListParagraph"/>
+        <w:numPr>
+          <w:ilvl w:val="0"/>
+          <w:numId w:val="3"/>
+        </w:numPr>
+      </w:pPr>
+      <w:r>
+        <w:t>Song starts playing</w:t>
+      </w:r>
+    </w:p>
+    <w:p>
+      <w:pPr>
+        <w:pStyle w:val="ListParagraph"/>
+        <w:numPr>
+          <w:ilvl w:val="0"/>
+          <w:numId w:val="3"/>
+        </w:numPr>
+      </w:pPr>
+      <w:r>
+        <w:t>When song ends:</w:t>
+      </w:r>
+    </w:p>
+    <w:p>
+      <w:pPr>
+        <w:pStyle w:val="ListParagraph"/>
+        <w:numPr>
+          <w:ilvl w:val="1"/>
+          <w:numId w:val="3"/>
+        </w:numPr>
+      </w:pPr>
+      <w:r>
+        <w:t>Fade to black</w:t>
+      </w:r>
+    </w:p>
+    <w:p>
+      <w:pPr>
+        <w:pStyle w:val="ListParagraph"/>
+        <w:numPr>
+          <w:ilvl w:val="1"/>
+          <w:numId w:val="3"/>
+        </w:numPr>
+      </w:pPr>
+      <w:r>
+        <w:t>Credits</w:t>
+      </w:r>
+    </w:p>
+    <w:p>
+      <w:pPr>
+        <w:pStyle w:val="ListParagraph"/>
+        <w:numPr>
+          <w:ilvl w:val="1"/>
+          <w:numId w:val="3"/>
+        </w:numPr>
+      </w:pPr>
+      <w:r>
+        <w:t>Back to menu screen</w:t>
+      </w:r>
+    </w:p>
+    <w:p>
+      <w:pPr>
+        <w:pStyle w:val="ListParagraph"/>
+        <w:numPr>
+          <w:ilvl w:val="1"/>
+          <w:numId w:val="3"/>
+        </w:numPr>
+      </w:pPr>
+      <w:r>
+        <w:t>Reset scene</w:t>
+      </w:r>
+    </w:p>
+    <w:p>
+      <w:r>
+        <w:t xml:space="preserve">Or player can choose </w:t>
+      </w:r>
+      <w:proofErr w:type="spellStart"/>
+      <w:r>
+        <w:t>freeplay</w:t>
+      </w:r>
+      <w:proofErr w:type="spellEnd"/>
+      <w:r>
+        <w:t>, which just lets the mess with the scene</w:t>
+      </w:r>
+    </w:p>
+    <w:p>
+      <w:pPr>
+        <w:pStyle w:val="ListParagraph"/>
+        <w:numPr>
+          <w:ilvl w:val="0"/>
+          <w:numId w:val="3"/>
+        </w:numPr>
+      </w:pPr>
+      <w:r>
+        <w:t xml:space="preserve">Have </w:t>
+      </w:r>
+      <w:proofErr w:type="spellStart"/>
+      <w:r>
+        <w:t>spotify</w:t>
+      </w:r>
+      <w:proofErr w:type="spellEnd"/>
+      <w:r>
+        <w:t xml:space="preserve"> running on laptop so you can choose whatever music suits you</w:t>
+      </w:r>
+    </w:p>
+    <w:p>
+      <w:r>
+        <w:t xml:space="preserve">Have a reset key that resets scene, stops </w:t>
+      </w:r>
+      <w:r>
+        <w:t>whatever’s</w:t>
+      </w:r>
+      <w:r>
+        <w:t xml:space="preserve"> playing, and opens up title screen</w:t>
       </w:r>
     </w:p>
     <w:sectPr>

</xml_diff>

<commit_message>
Work on camera manager
</commit_message>
<xml_diff>
--- a/moshlite_docs.docx
+++ b/moshlite_docs.docx
@@ -32,31 +32,7 @@
         </w:numPr>
       </w:pPr>
       <w:r>
-        <w:t xml:space="preserve">Nothing with the same name comes up on the first page of google search results. There is one tiny </w:t>
-      </w:r>
-      <w:proofErr w:type="spellStart"/>
-      <w:r>
-        <w:t>facebook</w:t>
-      </w:r>
-      <w:proofErr w:type="spellEnd"/>
-      <w:r>
-        <w:t xml:space="preserve"> page (22 followers) named </w:t>
-      </w:r>
-      <w:proofErr w:type="spellStart"/>
-      <w:r>
-        <w:t>Moshlite</w:t>
-      </w:r>
-      <w:proofErr w:type="spellEnd"/>
-      <w:r>
-        <w:t xml:space="preserve"> footwear, and a company named </w:t>
-      </w:r>
-      <w:proofErr w:type="spellStart"/>
-      <w:r>
-        <w:t>Moshlife</w:t>
-      </w:r>
-      <w:proofErr w:type="spellEnd"/>
-      <w:r>
-        <w:t xml:space="preserve">. Given a reasonably good itch page or custom web page with even a small amount of SEO, Mosh-lite should be easy to find with Google. </w:t>
+        <w:t xml:space="preserve">Nothing with the same name comes up on the first page of google search results. There is one tiny facebook page (22 followers) named Moshlite footwear, and a company named Moshlife. Given a reasonably good itch page or custom web page with even a small amount of SEO, Mosh-lite should be easy to find with Google. </w:t>
       </w:r>
     </w:p>
     <w:p>
@@ -78,39 +54,7 @@
         </w:numPr>
       </w:pPr>
       <w:r>
-        <w:t xml:space="preserve">Alludes to the game industry’s practice of inventing non-genres of games by appending a suffix like “-lite” or “-like” to another word, mostly for marketing purposes (e.g. </w:t>
-      </w:r>
-      <w:proofErr w:type="spellStart"/>
-      <w:r>
-        <w:t>Roguelites</w:t>
-      </w:r>
-      <w:proofErr w:type="spellEnd"/>
-      <w:r>
-        <w:t xml:space="preserve">). This is also common in music genres and aesthetics with suffixes like “-core” and “-punk” (e.g. </w:t>
-      </w:r>
-      <w:proofErr w:type="spellStart"/>
-      <w:r>
-        <w:t>grindcore</w:t>
-      </w:r>
-      <w:proofErr w:type="spellEnd"/>
-      <w:r>
-        <w:t>/</w:t>
-      </w:r>
-      <w:proofErr w:type="spellStart"/>
-      <w:r>
-        <w:t>moshcore</w:t>
-      </w:r>
-      <w:proofErr w:type="spellEnd"/>
-      <w:r>
-        <w:t>/</w:t>
-      </w:r>
-      <w:proofErr w:type="spellStart"/>
-      <w:r>
-        <w:t>slowcore</w:t>
-      </w:r>
-      <w:proofErr w:type="spellEnd"/>
-      <w:r>
-        <w:t>, Egg punk/cyberpunk/solar punk/dither-punk).</w:t>
+        <w:t>Alludes to the game industry’s practice of inventing non-genres of games by appending a suffix like “-lite” or “-like” to another word, mostly for marketing purposes (e.g. Roguelites). This is also common in music genres and aesthetics with suffixes like “-core” and “-punk” (e.g. grindcore/moshcore/slowcore, Egg punk/cyberpunk/solar punk/dither-punk).</w:t>
       </w:r>
     </w:p>
     <w:p>
@@ -121,15 +65,7 @@
         </w:numPr>
       </w:pPr>
       <w:r>
-        <w:t xml:space="preserve">Also considered the name </w:t>
-      </w:r>
-      <w:proofErr w:type="spellStart"/>
-      <w:r>
-        <w:t>MidiPunk</w:t>
-      </w:r>
-      <w:proofErr w:type="spellEnd"/>
-      <w:r>
-        <w:t>, but that name is taken by some NFT scumbags, so the SEO would be a bit worse.</w:t>
+        <w:t>Also considered the name MidiPunk, but that name is taken by some NFT scumbags, so the SEO would be a bit worse.</w:t>
       </w:r>
     </w:p>
     <w:p/>
@@ -149,15 +85,7 @@
         <w:ind w:firstLine="720"/>
       </w:pPr>
       <w:r>
-        <w:t xml:space="preserve">Mosh-lite is a midi-instrument controlled interactive environment based on my expressive environment project, </w:t>
-      </w:r>
-      <w:proofErr w:type="spellStart"/>
-      <w:r>
-        <w:t>Procopia</w:t>
-      </w:r>
-      <w:proofErr w:type="spellEnd"/>
-      <w:r>
-        <w:t>. Player’s interact with the brutalist inspired environment and enigmatic lightbulb-headed figures inhabiting it by playing an electronic drum set that communicates with Unity via MIDI. Hitting different drums and cymbals will cause various visual effects, lighting changes, camera cuts, and reactions from the characters in the scene, most notably moshing.</w:t>
+        <w:t>Mosh-lite is a midi-instrument controlled interactive environment based on my expressive environment project, Procopia. Player’s interact with the brutalist inspired environment and enigmatic lightbulb-headed figures inhabiting it by playing an electronic drum set that communicates with Unity via MIDI. Hitting different drums and cymbals will cause various visual effects, lighting changes, camera cuts, and reactions from the characters in the scene, most notably moshing.</w:t>
       </w:r>
     </w:p>
     <w:p>
@@ -165,15 +93,7 @@
         <w:ind w:firstLine="720"/>
       </w:pPr>
       <w:r>
-        <w:t xml:space="preserve">Artistically speaking, Mosh-lite pursues several goals. I want to explore the possibilities of using musical instruments like a drum set to control a game-like thing, and I want player’s to experience the game’s interface as much as the game itself. Even beyond just being what I’m most familiar with, drums are perfect for this project because percussion instruments are the most tactile and playful instruments, and they are extremely accessible to non-musicians. Mosh-lite encourages people to play LOUDLY with their whole body, which is an intrinsically fun thing to do, and something most video games don’t leverage. Furthermore, and more personally, I want to recreate some part of the fantasy of playing drums with a live crowd. Having attended many hardcore shows, there are few experiences that can compare to the energy of a crowd collectively losing their minds in a </w:t>
-      </w:r>
-      <w:proofErr w:type="spellStart"/>
-      <w:r>
-        <w:t>moshpit</w:t>
-      </w:r>
-      <w:proofErr w:type="spellEnd"/>
-      <w:r>
-        <w:t>, but being the drummer on stage driving that energy is even more intense, and much harder to realize as an average person. As such, I want players to feel like they’re on a stage at a house show for some no-name local hardcore band, making people go crazy in a pit.</w:t>
+        <w:t>Artistically speaking, Mosh-lite pursues several goals. I want to explore the possibilities of using musical instruments like a drum set to control a game-like thing, and I want player’s to experience the game’s interface as much as the game itself. Even beyond just being what I’m most familiar with, drums are perfect for this project because percussion instruments are the most tactile and playful instruments, and they are extremely accessible to non-musicians. Mosh-lite encourages people to play LOUDLY with their whole body, which is an intrinsically fun thing to do, and something most video games don’t leverage. Furthermore, and more personally, I want to recreate some part of the fantasy of playing drums with a live crowd. Having attended many hardcore shows, there are few experiences that can compare to the energy of a crowd collectively losing their minds in a moshpit, but being the drummer on stage driving that energy is even more intense, and much harder to realize as an average person. As such, I want players to feel like they’re on a stage at a house show for some no-name local hardcore band, making people go crazy in a pit.</w:t>
       </w:r>
     </w:p>
     <w:p>
@@ -226,63 +146,31 @@
         <w:tab/>
       </w:r>
       <w:r>
-        <w:t xml:space="preserve">MOSH-LITE ARE FUCKING DEAD (lol </w:t>
-      </w:r>
-      <w:proofErr w:type="spellStart"/>
-      <w:r>
-        <w:t>i</w:t>
-      </w:r>
-      <w:proofErr w:type="spellEnd"/>
+        <w:t>MOSH-LITE ARE FUCKING DEAD (lol i dunno i’ll think about it)</w:t>
+      </w:r>
+    </w:p>
+    <w:p>
+      <w:pPr>
+        <w:pStyle w:val="ListParagraph"/>
+        <w:numPr>
+          <w:ilvl w:val="0"/>
+          <w:numId w:val="5"/>
+        </w:numPr>
+      </w:pPr>
+      <w:r>
+        <w:t>A visual instrument, music video making tool, a live music visualizer, and a</w:t>
+      </w:r>
+      <w:r>
+        <w:t xml:space="preserve"> brutalist</w:t>
+      </w:r>
       <w:r>
         <w:t xml:space="preserve"> </w:t>
       </w:r>
-      <w:proofErr w:type="spellStart"/>
-      <w:r>
-        <w:t>dunno</w:t>
-      </w:r>
-      <w:proofErr w:type="spellEnd"/>
-      <w:r>
-        <w:t xml:space="preserve"> </w:t>
-      </w:r>
-      <w:proofErr w:type="spellStart"/>
-      <w:r>
-        <w:t>i’ll</w:t>
-      </w:r>
-      <w:proofErr w:type="spellEnd"/>
-      <w:r>
-        <w:t xml:space="preserve"> think about it)</w:t>
-      </w:r>
-    </w:p>
-    <w:p>
-      <w:pPr>
-        <w:pStyle w:val="ListParagraph"/>
-        <w:numPr>
-          <w:ilvl w:val="0"/>
-          <w:numId w:val="5"/>
-        </w:numPr>
-      </w:pPr>
-      <w:r>
-        <w:t>A visual instrument, music video making tool, a live music visualizer, and a</w:t>
-      </w:r>
-      <w:r>
-        <w:t xml:space="preserve"> brutalist</w:t>
-      </w:r>
-      <w:r>
-        <w:t xml:space="preserve"> </w:t>
-      </w:r>
       <w:r>
         <w:t>basement show for lightbulbs</w:t>
       </w:r>
       <w:r>
-        <w:t xml:space="preserve">. </w:t>
-      </w:r>
-      <w:proofErr w:type="spellStart"/>
-      <w:r>
-        <w:t>Moshlite</w:t>
-      </w:r>
-      <w:proofErr w:type="spellEnd"/>
-      <w:r>
-        <w:t xml:space="preserve"> is an experiment in procedural animation and unique interactive experiences.</w:t>
+        <w:t>. Moshlite is an experiment in procedural animation and unique interactive experiences.</w:t>
       </w:r>
     </w:p>
     <w:p/>
@@ -353,23 +241,7 @@
     <w:p>
       <w:r>
         <w:tab/>
-        <w:t xml:space="preserve">The unhinged mess of Mosh Pit Simulator really grabbed my attention when I saw it in class largely because it captures the spirit of punk better than most games that try to do the same. This is partially because it is a bit brash and encourages destruction, but more because it is singularly zany and rough around the edges. It leans into some of the </w:t>
-      </w:r>
-      <w:proofErr w:type="spellStart"/>
-      <w:r>
-        <w:t>jank</w:t>
-      </w:r>
-      <w:proofErr w:type="spellEnd"/>
-      <w:r>
-        <w:t xml:space="preserve">-ness of VR and Unity in a way that makes that </w:t>
-      </w:r>
-      <w:proofErr w:type="spellStart"/>
-      <w:r>
-        <w:t>jank</w:t>
-      </w:r>
-      <w:proofErr w:type="spellEnd"/>
-      <w:r>
-        <w:t xml:space="preserve">-ness feel artistic and intentional. As an example, the procedural moshing animations of the NPCs in the game feel more chaotic than any scripted AAA cutscene with lots of bespoke animation could (compare </w:t>
+        <w:t xml:space="preserve">The unhinged mess of Mosh Pit Simulator really grabbed my attention when I saw it in class largely because it captures the spirit of punk better than most games that try to do the same. This is partially because it is a bit brash and encourages destruction, but more because it is singularly zany and rough around the edges. It leans into some of the jank-ness of VR and Unity in a way that makes that jank-ness feel artistic and intentional. As an example, the procedural moshing animations of the NPCs in the game feel more chaotic than any scripted AAA cutscene with lots of bespoke animation could (compare </w:t>
       </w:r>
       <w:hyperlink r:id="rId8">
         <w:r>
@@ -429,27 +301,11 @@
     <w:p>
       <w:r>
         <w:tab/>
-        <w:t xml:space="preserve">The (unfinished) environment of </w:t>
-      </w:r>
-      <w:proofErr w:type="spellStart"/>
-      <w:r>
-        <w:t>Procopia</w:t>
-      </w:r>
-      <w:proofErr w:type="spellEnd"/>
-      <w:r>
-        <w:t xml:space="preserve"> was largely inspired by my experience play Neo-Brutalism of Tomorrow at LIKELIKE. This game succeeds in creating a very compelling </w:t>
+        <w:t xml:space="preserve">The (unfinished) environment of Procopia was largely inspired by my experience play Neo-Brutalism of Tomorrow at LIKELIKE. This game succeeds in creating a very compelling </w:t>
       </w:r>
       <w:r>
         <w:lastRenderedPageBreak/>
-        <w:t xml:space="preserve">environment to explore, mostly with lighting. Light guides the player through corridors and expansive rooms, while darkness lets players get lost for a bit while exploring. A sudden shift to red light creates dramatic and memorable moment, while most of the light elsewhere creates a consistent and immersive atmosphere. The various exhibits and points of interest give players an explicit reason to explore, but the constructed environment itself is as interesting or more. While mosh-lite is intended to be much less meditative, the lighting and architecture of Neo-Brutalism of Tomorrow is a perfect reference point for its world. One notable point of contrast between the two, however, is the color of the lighting. Neo-Brutalism of Tomorrow is almost entirely black and white with cold, white lights, while </w:t>
-      </w:r>
-      <w:proofErr w:type="spellStart"/>
-      <w:r>
-        <w:t>Procopia</w:t>
-      </w:r>
-      <w:proofErr w:type="spellEnd"/>
-      <w:r>
-        <w:t>/Mosh-lite is soaked in a sepia toned light, which works better with the brassy textured light bulb people and some of the grainy, bloom-heavy post processing I’ve settled on. All in all, the saturated sepia does a good job of hiding unity’s weaknesses in rendering and my relatively poor 3D skills, while the flat, harsh lighting of Neo-Brutalism of tomorrow would highlight them.</w:t>
+        <w:t>environment to explore, mostly with lighting. Light guides the player through corridors and expansive rooms, while darkness lets players get lost for a bit while exploring. A sudden shift to red light creates dramatic and memorable moment, while most of the light elsewhere creates a consistent and immersive atmosphere. The various exhibits and points of interest give players an explicit reason to explore, but the constructed environment itself is as interesting or more. While mosh-lite is intended to be much less meditative, the lighting and architecture of Neo-Brutalism of Tomorrow is a perfect reference point for its world. One notable point of contrast between the two, however, is the color of the lighting. Neo-Brutalism of Tomorrow is almost entirely black and white with cold, white lights, while Procopia/Mosh-lite is soaked in a sepia toned light, which works better with the brassy textured light bulb people and some of the grainy, bloom-heavy post processing I’ve settled on. All in all, the saturated sepia does a good job of hiding unity’s weaknesses in rendering and my relatively poor 3D skills, while the flat, harsh lighting of Neo-Brutalism of tomorrow would highlight them.</w:t>
       </w:r>
     </w:p>
     <w:p/>
@@ -641,7 +497,6 @@
       </w:pPr>
     </w:p>
     <w:p>
-      <w:proofErr w:type="spellStart"/>
       <w:r>
         <w:rPr>
           <w:b/>
@@ -657,15 +512,7 @@
             <w:color w:val="0000EE"/>
             <w:u w:val="single"/>
           </w:rPr>
-          <w:t>Knocked</w:t>
-        </w:r>
-        <w:proofErr w:type="spellEnd"/>
-        <w:r>
-          <w:rPr>
-            <w:color w:val="0000EE"/>
-            <w:u w:val="single"/>
-          </w:rPr>
-          <w:t xml:space="preserve"> Loose "A Tear in the Fabric of Life" (Animated Film &amp; Full EP)</w:t>
+          <w:t>Knocked Loose "A Tear in the Fabric of Life" (Animated Film &amp; Full EP)</w:t>
         </w:r>
       </w:hyperlink>
     </w:p>
@@ -713,55 +560,7 @@
             <w:color w:val="0000EE"/>
             <w:u w:val="single"/>
           </w:rPr>
-          <w:t>Mosh Pit Simulator Gameplay (</w:t>
-        </w:r>
-        <w:proofErr w:type="spellStart"/>
-        <w:r>
-          <w:rPr>
-            <w:color w:val="0000EE"/>
-            <w:u w:val="single"/>
-          </w:rPr>
-          <w:t>Sos</w:t>
-        </w:r>
-        <w:proofErr w:type="spellEnd"/>
-        <w:r>
-          <w:rPr>
-            <w:color w:val="0000EE"/>
-            <w:u w:val="single"/>
-          </w:rPr>
-          <w:t xml:space="preserve"> </w:t>
-        </w:r>
-        <w:proofErr w:type="spellStart"/>
-        <w:r>
-          <w:rPr>
-            <w:color w:val="0000EE"/>
-            <w:u w:val="single"/>
-          </w:rPr>
-          <w:t>Sosowski</w:t>
-        </w:r>
-        <w:proofErr w:type="spellEnd"/>
-        <w:r>
-          <w:rPr>
-            <w:color w:val="0000EE"/>
-            <w:u w:val="single"/>
-          </w:rPr>
-          <w:t xml:space="preserve">) - Rift, </w:t>
-        </w:r>
-        <w:proofErr w:type="spellStart"/>
-        <w:r>
-          <w:rPr>
-            <w:color w:val="0000EE"/>
-            <w:u w:val="single"/>
-          </w:rPr>
-          <w:t>Vive</w:t>
-        </w:r>
-        <w:proofErr w:type="spellEnd"/>
-        <w:r>
-          <w:rPr>
-            <w:color w:val="0000EE"/>
-            <w:u w:val="single"/>
-          </w:rPr>
-          <w:t>, Windows VR</w:t>
+          <w:t>Mosh Pit Simulator Gameplay (Sos Sosowski) - Rift, Vive, Windows VR</w:t>
         </w:r>
       </w:hyperlink>
     </w:p>
@@ -814,15 +613,7 @@
         </w:numPr>
       </w:pPr>
       <w:r>
-        <w:t xml:space="preserve">Enables using something like a midi keyboard, electronic </w:t>
-      </w:r>
-      <w:proofErr w:type="spellStart"/>
-      <w:r>
-        <w:t>drumset</w:t>
-      </w:r>
-      <w:proofErr w:type="spellEnd"/>
-      <w:r>
-        <w:t>, or any other midi device as a controller in a game</w:t>
+        <w:t>Enables using something like a midi keyboard, electronic drumset, or any other midi device as a controller in a game</w:t>
       </w:r>
     </w:p>
     <w:p>
@@ -833,13 +624,8 @@
         </w:numPr>
       </w:pPr>
       <w:r>
-        <w:t>Tool for making games with weird controllers, recording virtual music videos in engine, doing live visuals/</w:t>
-      </w:r>
-      <w:proofErr w:type="spellStart"/>
-      <w:r>
-        <w:t>vjing</w:t>
-      </w:r>
-      <w:proofErr w:type="spellEnd"/>
+        <w:t>Tool for making games with weird controllers, recording virtual music videos in engine, doing live visuals/vjing</w:t>
+      </w:r>
     </w:p>
     <w:p/>
     <w:p>
@@ -954,15 +740,7 @@
         </w:numPr>
       </w:pPr>
       <w:r>
-        <w:t xml:space="preserve">Bulb head mosh pit in brutalist environment (something like starting room of </w:t>
-      </w:r>
-      <w:proofErr w:type="spellStart"/>
-      <w:r>
-        <w:t>procopia</w:t>
-      </w:r>
-      <w:proofErr w:type="spellEnd"/>
-      <w:r>
-        <w:t>)</w:t>
+        <w:t>Bulb head mosh pit in brutalist environment (something like starting room of procopia)</w:t>
       </w:r>
     </w:p>
     <w:p>
@@ -973,15 +751,7 @@
         </w:numPr>
       </w:pPr>
       <w:r>
-        <w:t xml:space="preserve">Live drumming, recorded (with phone camera), controlling in engine visuals, also recorded (with </w:t>
-      </w:r>
-      <w:proofErr w:type="spellStart"/>
-      <w:r>
-        <w:t>obs</w:t>
-      </w:r>
-      <w:proofErr w:type="spellEnd"/>
-      <w:r>
-        <w:t>)</w:t>
+        <w:t>Live drumming, recorded (with phone camera), controlling in engine visuals, also recorded (with obs)</w:t>
       </w:r>
     </w:p>
     <w:p>
@@ -991,29 +761,8 @@
           <w:numId w:val="1"/>
         </w:numPr>
       </w:pPr>
-      <w:proofErr w:type="spellStart"/>
-      <w:r>
-        <w:t>Programatic</w:t>
-      </w:r>
-      <w:proofErr w:type="spellEnd"/>
-      <w:r>
-        <w:t xml:space="preserve"> animated moshing, camera angles, particles, lighting, </w:t>
-      </w:r>
-      <w:proofErr w:type="spellStart"/>
-      <w:r>
-        <w:t>vfx</w:t>
-      </w:r>
-      <w:proofErr w:type="spellEnd"/>
-      <w:r>
-        <w:t xml:space="preserve">, </w:t>
-      </w:r>
-      <w:proofErr w:type="spellStart"/>
-      <w:r>
-        <w:t>etc</w:t>
-      </w:r>
-      <w:proofErr w:type="spellEnd"/>
-      <w:r>
-        <w:t xml:space="preserve"> controlled by midi from drums</w:t>
+      <w:r>
+        <w:t>Programatic animated moshing, camera angles, particles, lighting, vfx, etc controlled by midi from drums</w:t>
       </w:r>
     </w:p>
     <w:p>
@@ -1046,15 +795,7 @@
         </w:numPr>
       </w:pPr>
       <w:r>
-        <w:t>Abstract Visuals (</w:t>
-      </w:r>
-      <w:proofErr w:type="spellStart"/>
-      <w:r>
-        <w:t>VJing</w:t>
-      </w:r>
-      <w:proofErr w:type="spellEnd"/>
-      <w:r>
-        <w:t xml:space="preserve"> vibes)</w:t>
+        <w:t>Abstract Visuals (VJing vibes)</w:t>
       </w:r>
     </w:p>
     <w:p>
@@ -1109,13 +850,8 @@
         </w:numPr>
       </w:pPr>
       <w:r>
-        <w:t xml:space="preserve">Edge detection, white edges, shapes scaling up and down, spinning about, </w:t>
-      </w:r>
-      <w:proofErr w:type="spellStart"/>
-      <w:r>
-        <w:t>etc</w:t>
-      </w:r>
-      <w:proofErr w:type="spellEnd"/>
+        <w:t>Edge detection, white edges, shapes scaling up and down, spinning about, etc</w:t>
+      </w:r>
     </w:p>
     <w:p>
       <w:pPr>
@@ -1550,13 +1286,8 @@
         </w:numPr>
       </w:pPr>
       <w:r>
-        <w:t xml:space="preserve">Legs IK on ground/not </w:t>
-      </w:r>
-      <w:proofErr w:type="spellStart"/>
-      <w:r>
-        <w:t>ragdolling</w:t>
-      </w:r>
-      <w:proofErr w:type="spellEnd"/>
+        <w:t>Legs IK on ground/not ragdolling</w:t>
+      </w:r>
     </w:p>
     <w:p>
       <w:pPr>
@@ -1577,15 +1308,7 @@
         </w:numPr>
       </w:pPr>
       <w:r>
-        <w:t xml:space="preserve">stock </w:t>
-      </w:r>
-      <w:proofErr w:type="spellStart"/>
-      <w:r>
-        <w:t>mixamo</w:t>
-      </w:r>
-      <w:proofErr w:type="spellEnd"/>
-      <w:r>
-        <w:t xml:space="preserve"> animations</w:t>
+        <w:t>stock mixamo animations</w:t>
       </w:r>
     </w:p>
     <w:p>
@@ -1860,63 +1583,40 @@
     </w:p>
     <w:p>
       <w:r>
-        <w:t xml:space="preserve">Could have different kind of </w:t>
-      </w:r>
-      <w:proofErr w:type="spellStart"/>
-      <w:r>
-        <w:t>bulbheads</w:t>
-      </w:r>
-      <w:proofErr w:type="spellEnd"/>
-    </w:p>
-    <w:p>
-      <w:pPr>
-        <w:pStyle w:val="ListParagraph"/>
-        <w:numPr>
-          <w:ilvl w:val="0"/>
-          <w:numId w:val="3"/>
-        </w:numPr>
-      </w:pPr>
-      <w:r>
-        <w:t xml:space="preserve">For some, kick adds a downward force to their head bone, for some it makes them jump, </w:t>
-      </w:r>
-      <w:proofErr w:type="spellStart"/>
-      <w:r>
-        <w:t>etc</w:t>
-      </w:r>
-      <w:proofErr w:type="spellEnd"/>
-    </w:p>
-    <w:p>
-      <w:pPr>
-        <w:pStyle w:val="ListParagraph"/>
-        <w:numPr>
-          <w:ilvl w:val="0"/>
-          <w:numId w:val="3"/>
-        </w:numPr>
-      </w:pPr>
-      <w:r>
-        <w:t xml:space="preserve">Crowd </w:t>
-      </w:r>
-      <w:proofErr w:type="spellStart"/>
-      <w:r>
-        <w:t>simualtion</w:t>
-      </w:r>
-      <w:proofErr w:type="spellEnd"/>
-      <w:r>
-        <w:t xml:space="preserve"> stuff</w:t>
-      </w:r>
-    </w:p>
-    <w:p/>
-    <w:p/>
-    <w:p/>
-    <w:p/>
-    <w:p>
-      <w:proofErr w:type="spellStart"/>
-      <w:r>
-        <w:t>Mixamo</w:t>
-      </w:r>
-      <w:proofErr w:type="spellEnd"/>
-      <w:r>
-        <w:t xml:space="preserve"> Animations that could be useful</w:t>
+        <w:t>Could have different kind of bulbheads</w:t>
+      </w:r>
+    </w:p>
+    <w:p>
+      <w:pPr>
+        <w:pStyle w:val="ListParagraph"/>
+        <w:numPr>
+          <w:ilvl w:val="0"/>
+          <w:numId w:val="3"/>
+        </w:numPr>
+      </w:pPr>
+      <w:r>
+        <w:t>For some, kick adds a downward force to their head bone, for some it makes them jump, etc</w:t>
+      </w:r>
+    </w:p>
+    <w:p>
+      <w:pPr>
+        <w:pStyle w:val="ListParagraph"/>
+        <w:numPr>
+          <w:ilvl w:val="0"/>
+          <w:numId w:val="3"/>
+        </w:numPr>
+      </w:pPr>
+      <w:r>
+        <w:t>Crowd simualtion stuff</w:t>
+      </w:r>
+    </w:p>
+    <w:p/>
+    <w:p/>
+    <w:p/>
+    <w:p/>
+    <w:p>
+      <w:r>
+        <w:t>Mixamo Animations that could be useful</w:t>
       </w:r>
     </w:p>
     <w:p>
@@ -2101,15 +1801,7 @@
         </w:r>
       </w:hyperlink>
       <w:r>
-        <w:t xml:space="preserve">) and </w:t>
-      </w:r>
-      <w:proofErr w:type="spellStart"/>
-      <w:r>
-        <w:t>Birdmask</w:t>
-      </w:r>
-      <w:proofErr w:type="spellEnd"/>
-      <w:r>
-        <w:t xml:space="preserve"> Studio (</w:t>
+        <w:t>) and Birdmask Studio (</w:t>
       </w:r>
       <w:hyperlink r:id="rId41" w:history="1">
         <w:r>
@@ -2137,23 +1829,7 @@
         </w:numPr>
       </w:pPr>
       <w:r>
-        <w:t xml:space="preserve">Have a plain ragdoll made up of joints, </w:t>
-      </w:r>
-      <w:proofErr w:type="spellStart"/>
-      <w:r>
-        <w:t>rigidbodies</w:t>
-      </w:r>
-      <w:proofErr w:type="spellEnd"/>
-      <w:r>
-        <w:t xml:space="preserve">, and bones that is animated purely with persistent and intermittent forces. Typically, an upward force is applied constantly to the upper chest of the character while another constant force is applied to the character’s feet. The net result of this is a character that “stands” and corrects their posture continuously. Then, intermittent forces can be applied to different body parts to animate the character, such as the feet to make a walk cycle. This method is fast and would result in fun, somewhat </w:t>
-      </w:r>
-      <w:proofErr w:type="spellStart"/>
-      <w:r>
-        <w:t>jank</w:t>
-      </w:r>
-      <w:proofErr w:type="spellEnd"/>
-      <w:r>
-        <w:t>, and very chaotic animations. It would, however, also require a lot of fiddling with sliders to make things work and it would never be particularly polished.</w:t>
+        <w:t>Have a plain ragdoll made up of joints, rigidbodies, and bones that is animated purely with persistent and intermittent forces. Typically, an upward force is applied constantly to the upper chest of the character while another constant force is applied to the character’s feet. The net result of this is a character that “stands” and corrects their posture continuously. Then, intermittent forces can be applied to different body parts to animate the character, such as the feet to make a walk cycle. This method is fast and would result in fun, somewhat jank, and very chaotic animations. It would, however, also require a lot of fiddling with sliders to make things work and it would never be particularly polished.</w:t>
       </w:r>
     </w:p>
     <w:p>
@@ -2180,15 +1856,7 @@
     <w:p/>
     <w:p>
       <w:r>
-        <w:t xml:space="preserve">Ideally, </w:t>
-      </w:r>
-      <w:proofErr w:type="spellStart"/>
-      <w:r>
-        <w:t>Moshlite</w:t>
-      </w:r>
-      <w:proofErr w:type="spellEnd"/>
-      <w:r>
-        <w:t xml:space="preserve"> would use a combination of these approaches. 2 for characters on stage doing more controlled animations and 1 for characters in the pit just being knocked around.</w:t>
+        <w:t>Ideally, Moshlite would use a combination of these approaches. 2 for characters on stage doing more controlled animations and 1 for characters in the pit just being knocked around.</w:t>
       </w:r>
     </w:p>
     <w:p/>
@@ -2246,15 +1914,7 @@
         </w:numPr>
       </w:pPr>
       <w:r>
-        <w:t>Pads/rack/module/cord/</w:t>
-      </w:r>
-      <w:proofErr w:type="spellStart"/>
-      <w:r>
-        <w:t>usb</w:t>
-      </w:r>
-      <w:proofErr w:type="spellEnd"/>
-      <w:r>
-        <w:t>/</w:t>
+        <w:t>Pads/rack/module/cord/usb/</w:t>
       </w:r>
     </w:p>
     <w:p>
@@ -2301,13 +1961,8 @@
           <w:numId w:val="3"/>
         </w:numPr>
       </w:pPr>
-      <w:proofErr w:type="spellStart"/>
-      <w:r>
-        <w:t>Elizas</w:t>
-      </w:r>
-      <w:proofErr w:type="spellEnd"/>
-      <w:r>
-        <w:t xml:space="preserve"> little speaker + power cord</w:t>
+      <w:r>
+        <w:t>Elizas little speaker + power cord</w:t>
       </w:r>
     </w:p>
     <w:p>
@@ -2439,31 +2094,7 @@
         </w:numPr>
       </w:pPr>
       <w:r>
-        <w:t xml:space="preserve">Long </w:t>
-      </w:r>
-      <w:proofErr w:type="spellStart"/>
-      <w:r>
-        <w:t>hdmi</w:t>
-      </w:r>
-      <w:proofErr w:type="spellEnd"/>
-      <w:r>
-        <w:t xml:space="preserve"> cord + long </w:t>
-      </w:r>
-      <w:proofErr w:type="spellStart"/>
-      <w:r>
-        <w:t>usb</w:t>
-      </w:r>
-      <w:proofErr w:type="spellEnd"/>
-      <w:r>
-        <w:t xml:space="preserve"> hub + long </w:t>
-      </w:r>
-      <w:proofErr w:type="spellStart"/>
-      <w:r>
-        <w:t>usb</w:t>
-      </w:r>
-      <w:proofErr w:type="spellEnd"/>
-      <w:r>
-        <w:t>-c cable</w:t>
+        <w:t>Long hdmi cord + long usb hub + long usb-c cable</w:t>
       </w:r>
     </w:p>
     <w:p/>
@@ -2517,15 +2148,7 @@
         </w:numPr>
       </w:pPr>
       <w:r>
-        <w:t xml:space="preserve">Game and </w:t>
-      </w:r>
-      <w:proofErr w:type="spellStart"/>
-      <w:r>
-        <w:t>spotify</w:t>
-      </w:r>
-      <w:proofErr w:type="spellEnd"/>
-      <w:r>
-        <w:t xml:space="preserve"> open</w:t>
+        <w:t>Game and spotify open</w:t>
       </w:r>
     </w:p>
     <w:p/>
@@ -2622,33 +2245,20 @@
         <w:t xml:space="preserve">There are no rhythm game mechanics, and you don’t need to play along with the drums in the songs, though </w:t>
       </w:r>
       <w:r>
-        <w:t xml:space="preserve">the </w:t>
-      </w:r>
-      <w:proofErr w:type="spellStart"/>
-      <w:r>
-        <w:t>intereactions</w:t>
-      </w:r>
-      <w:proofErr w:type="spellEnd"/>
-      <w:r>
-        <w:t xml:space="preserve"> are designed such that doing so typically looks good</w:t>
-      </w:r>
-    </w:p>
-    <w:p>
-      <w:pPr>
-        <w:pStyle w:val="ListParagraph"/>
-        <w:numPr>
-          <w:ilvl w:val="1"/>
-          <w:numId w:val="3"/>
-        </w:numPr>
-      </w:pPr>
-      <w:r>
-        <w:t xml:space="preserve">Or choose </w:t>
-      </w:r>
-      <w:proofErr w:type="spellStart"/>
-      <w:r>
-        <w:t>freeplay</w:t>
-      </w:r>
-      <w:proofErr w:type="spellEnd"/>
+        <w:t>the intereactions are designed such that doing so typically looks good</w:t>
+      </w:r>
+    </w:p>
+    <w:p>
+      <w:pPr>
+        <w:pStyle w:val="ListParagraph"/>
+        <w:numPr>
+          <w:ilvl w:val="1"/>
+          <w:numId w:val="3"/>
+        </w:numPr>
+      </w:pPr>
+      <w:r>
+        <w:t>Or choose freeplay</w:t>
+      </w:r>
     </w:p>
     <w:p>
       <w:pPr>
@@ -2660,15 +2270,7 @@
       </w:pPr>
       <w:r>
         <w:lastRenderedPageBreak/>
-        <w:t xml:space="preserve">Alt tab to </w:t>
-      </w:r>
-      <w:proofErr w:type="spellStart"/>
-      <w:r>
-        <w:t>spotify</w:t>
-      </w:r>
-      <w:proofErr w:type="spellEnd"/>
-      <w:r>
-        <w:t xml:space="preserve"> and choose a song of your own </w:t>
+        <w:t xml:space="preserve">Alt tab to spotify and choose a song of your own </w:t>
       </w:r>
     </w:p>
     <w:p>
@@ -2719,28 +2321,12 @@
     <w:p/>
     <w:p>
       <w:r>
-        <w:t xml:space="preserve">While idle, game has a title screen up with </w:t>
-      </w:r>
-      <w:proofErr w:type="spellStart"/>
-      <w:r>
-        <w:t>Moshlite</w:t>
-      </w:r>
-      <w:proofErr w:type="spellEnd"/>
-      <w:r>
-        <w:t xml:space="preserve"> in some fancy font</w:t>
-      </w:r>
-    </w:p>
-    <w:p>
-      <w:r>
-        <w:t xml:space="preserve">When interacted with, player has a handful of songs to choose from, </w:t>
-      </w:r>
-      <w:proofErr w:type="spellStart"/>
-      <w:r>
-        <w:t>coosing</w:t>
-      </w:r>
-      <w:proofErr w:type="spellEnd"/>
-      <w:r>
-        <w:t xml:space="preserve"> one does this:</w:t>
+        <w:t>While idle, game has a title screen up with Moshlite in some fancy font</w:t>
+      </w:r>
+    </w:p>
+    <w:p>
+      <w:r>
+        <w:t>When interacted with, player has a handful of songs to choose from, coosing one does this:</w:t>
       </w:r>
     </w:p>
     <w:p>
@@ -2764,15 +2350,7 @@
         </w:numPr>
       </w:pPr>
       <w:r>
-        <w:t xml:space="preserve">Title card evangelion style (artist + title + date/time + expo name + </w:t>
-      </w:r>
-      <w:proofErr w:type="spellStart"/>
-      <w:r>
-        <w:t>gmae</w:t>
-      </w:r>
-      <w:proofErr w:type="spellEnd"/>
-      <w:r>
-        <w:t xml:space="preserve"> name + my name)</w:t>
+        <w:t>Title card evangelion style (artist + title + date/time + expo name + gmae name + my name)</w:t>
       </w:r>
     </w:p>
     <w:p>
@@ -2861,35 +2439,19 @@
     </w:p>
     <w:p>
       <w:r>
-        <w:t xml:space="preserve">Or player can choose </w:t>
-      </w:r>
-      <w:proofErr w:type="spellStart"/>
-      <w:r>
-        <w:t>freeplay</w:t>
-      </w:r>
-      <w:proofErr w:type="spellEnd"/>
-      <w:r>
-        <w:t>, which just lets the mess with the scene</w:t>
-      </w:r>
-    </w:p>
-    <w:p>
-      <w:pPr>
-        <w:pStyle w:val="ListParagraph"/>
-        <w:numPr>
-          <w:ilvl w:val="0"/>
-          <w:numId w:val="3"/>
-        </w:numPr>
-      </w:pPr>
-      <w:r>
-        <w:t xml:space="preserve">Have </w:t>
-      </w:r>
-      <w:proofErr w:type="spellStart"/>
-      <w:r>
-        <w:t>spotify</w:t>
-      </w:r>
-      <w:proofErr w:type="spellEnd"/>
-      <w:r>
-        <w:t xml:space="preserve"> running on laptop so you can choose whatever music suits you</w:t>
+        <w:t>Or player can choose freeplay, which just lets the mess with the scene</w:t>
+      </w:r>
+    </w:p>
+    <w:p>
+      <w:pPr>
+        <w:pStyle w:val="ListParagraph"/>
+        <w:numPr>
+          <w:ilvl w:val="0"/>
+          <w:numId w:val="3"/>
+        </w:numPr>
+      </w:pPr>
+      <w:r>
+        <w:t>Have spotify running on laptop so you can choose whatever music suits you</w:t>
       </w:r>
     </w:p>
     <w:p>
@@ -2901,6 +2463,21 @@
       </w:r>
       <w:r>
         <w:t xml:space="preserve"> playing, and opens up title screen</w:t>
+      </w:r>
+    </w:p>
+    <w:p/>
+    <w:p/>
+    <w:p/>
+    <w:p/>
+    <w:p>
+      <w:r>
+        <w:t>Mapping</w:t>
+      </w:r>
+    </w:p>
+    <w:p/>
+    <w:p>
+      <w:r>
+        <w:t>Ride: Camera controls</w:t>
       </w:r>
     </w:p>
     <w:sectPr>

</xml_diff>

<commit_message>
implement water color effect
</commit_message>
<xml_diff>
--- a/moshlite_docs.docx
+++ b/moshlite_docs.docx
@@ -2615,6 +2615,130 @@
         <w:t xml:space="preserve"> (t)</w:t>
       </w:r>
       <w:r>
+        <w:t>: Random moshing (crowd killing, jumping, head banging, dancing, etc)</w:t>
+      </w:r>
+    </w:p>
+    <w:p>
+      <w:pPr>
+        <w:pStyle w:val="ListParagraph"/>
+        <w:numPr>
+          <w:ilvl w:val="0"/>
+          <w:numId w:val="3"/>
+        </w:numPr>
+      </w:pPr>
+      <w:r>
+        <w:t>Bow</w:t>
+      </w:r>
+      <w:r>
+        <w:t xml:space="preserve"> (y)</w:t>
+      </w:r>
+      <w:r>
+        <w:t>: Jump</w:t>
+      </w:r>
+    </w:p>
+    <w:p>
+      <w:r>
+        <w:t>Hi-hat: Moshing</w:t>
+      </w:r>
+    </w:p>
+    <w:p>
+      <w:pPr>
+        <w:pStyle w:val="ListParagraph"/>
+        <w:numPr>
+          <w:ilvl w:val="0"/>
+          <w:numId w:val="3"/>
+        </w:numPr>
+      </w:pPr>
+      <w:r>
+        <w:t>Open edge</w:t>
+      </w:r>
+      <w:r>
+        <w:t xml:space="preserve"> (c)</w:t>
+      </w:r>
+      <w:r>
+        <w:t>: Crowd killing</w:t>
+      </w:r>
+    </w:p>
+    <w:p>
+      <w:pPr>
+        <w:pStyle w:val="ListParagraph"/>
+        <w:numPr>
+          <w:ilvl w:val="0"/>
+          <w:numId w:val="3"/>
+        </w:numPr>
+      </w:pPr>
+      <w:r>
+        <w:t>Open Bow</w:t>
+      </w:r>
+      <w:r>
+        <w:t xml:space="preserve"> (v)</w:t>
+      </w:r>
+      <w:r>
+        <w:t>:</w:t>
+      </w:r>
+      <w:r>
+        <w:t xml:space="preserve"> Mosh towards center of pit </w:t>
+      </w:r>
+    </w:p>
+    <w:p>
+      <w:pPr>
+        <w:pStyle w:val="ListParagraph"/>
+        <w:numPr>
+          <w:ilvl w:val="0"/>
+          <w:numId w:val="3"/>
+        </w:numPr>
+      </w:pPr>
+      <w:r>
+        <w:t>Closed bow</w:t>
+      </w:r>
+      <w:r>
+        <w:t xml:space="preserve"> (x)</w:t>
+      </w:r>
+      <w:r>
+        <w:t>: Bang heads</w:t>
+      </w:r>
+    </w:p>
+    <w:p>
+      <w:pPr>
+        <w:pStyle w:val="ListParagraph"/>
+        <w:numPr>
+          <w:ilvl w:val="0"/>
+          <w:numId w:val="3"/>
+        </w:numPr>
+      </w:pPr>
+      <w:r>
+        <w:t>Pedal close</w:t>
+      </w:r>
+      <w:r>
+        <w:t xml:space="preserve"> (z)</w:t>
+      </w:r>
+      <w:r>
+        <w:t>: Scale pulse effect</w:t>
+      </w:r>
+      <w:r>
+        <w:t xml:space="preserve"> </w:t>
+      </w:r>
+    </w:p>
+    <w:p>
+      <w:r>
+        <w:t>Snare</w:t>
+      </w:r>
+    </w:p>
+    <w:p>
+      <w:pPr>
+        <w:pStyle w:val="ListParagraph"/>
+        <w:numPr>
+          <w:ilvl w:val="0"/>
+          <w:numId w:val="3"/>
+        </w:numPr>
+      </w:pPr>
+      <w:r>
+        <w:t>Head</w:t>
+      </w:r>
+      <w:r>
+        <w:t xml:space="preserve"> (b)</w:t>
+      </w:r>
+      <w:r>
         <w:t xml:space="preserve">: </w:t>
       </w:r>
       <w:r>
@@ -2630,101 +2754,44 @@
         </w:numPr>
       </w:pPr>
       <w:r>
-        <w:t>Bow</w:t>
-      </w:r>
-      <w:r>
-        <w:t xml:space="preserve"> (y)</w:t>
-      </w:r>
-      <w:r>
-        <w:t>: Jump</w:t>
-      </w:r>
-    </w:p>
-    <w:p>
-      <w:r>
-        <w:t>Hi-hat: Moshing</w:t>
-      </w:r>
-    </w:p>
-    <w:p>
-      <w:pPr>
-        <w:pStyle w:val="ListParagraph"/>
-        <w:numPr>
-          <w:ilvl w:val="0"/>
-          <w:numId w:val="3"/>
-        </w:numPr>
-      </w:pPr>
-      <w:r>
-        <w:t>Open edge</w:t>
-      </w:r>
-      <w:r>
-        <w:t xml:space="preserve"> (c)</w:t>
-      </w:r>
-      <w:r>
-        <w:t>: Crowd killing</w:t>
-      </w:r>
-    </w:p>
-    <w:p>
-      <w:pPr>
-        <w:pStyle w:val="ListParagraph"/>
-        <w:numPr>
-          <w:ilvl w:val="0"/>
-          <w:numId w:val="3"/>
-        </w:numPr>
-      </w:pPr>
-      <w:r>
-        <w:t>Open Bow</w:t>
-      </w:r>
-      <w:r>
-        <w:t xml:space="preserve"> (v)</w:t>
+        <w:t>Rim</w:t>
+      </w:r>
+      <w:r>
+        <w:t xml:space="preserve"> (1)</w:t>
       </w:r>
       <w:r>
         <w:t>:</w:t>
       </w:r>
       <w:r>
-        <w:t xml:space="preserve"> Mosh towards center of pit </w:t>
-      </w:r>
-    </w:p>
-    <w:p>
-      <w:pPr>
-        <w:pStyle w:val="ListParagraph"/>
-        <w:numPr>
-          <w:ilvl w:val="0"/>
-          <w:numId w:val="3"/>
-        </w:numPr>
-      </w:pPr>
-      <w:r>
-        <w:t>Closed bow</w:t>
-      </w:r>
-      <w:r>
-        <w:t xml:space="preserve"> (x)</w:t>
-      </w:r>
-      <w:r>
-        <w:t>: Bang heads</w:t>
-      </w:r>
-    </w:p>
-    <w:p>
-      <w:pPr>
-        <w:pStyle w:val="ListParagraph"/>
-        <w:numPr>
-          <w:ilvl w:val="0"/>
-          <w:numId w:val="3"/>
-        </w:numPr>
-      </w:pPr>
-      <w:r>
-        <w:t>Pedal close</w:t>
-      </w:r>
-      <w:r>
-        <w:t xml:space="preserve"> (z)</w:t>
-      </w:r>
-      <w:r>
-        <w:t>: Scale pulse effect</w:t>
-      </w:r>
-      <w:r>
-        <w:t xml:space="preserve"> </w:t>
-      </w:r>
-    </w:p>
-    <w:p>
-      <w:r>
-        <w:t>Snare</w:t>
+        <w:t xml:space="preserve"> Watercolor effect toggle</w:t>
+      </w:r>
+    </w:p>
+    <w:p>
+      <w:r>
+        <w:t>Kick</w:t>
+      </w:r>
+      <w:r>
+        <w:t xml:space="preserve"> (space)</w:t>
+      </w:r>
+    </w:p>
+    <w:p>
+      <w:pPr>
+        <w:pStyle w:val="ListParagraph"/>
+        <w:numPr>
+          <w:ilvl w:val="0"/>
+          <w:numId w:val="3"/>
+        </w:numPr>
+      </w:pPr>
+      <w:r>
+        <w:t>Random motion (bit of head banging, arm flailing, or jumping)</w:t>
+      </w:r>
+    </w:p>
+    <w:p>
+      <w:r>
+        <w:t>Tom1</w:t>
+      </w:r>
+      <w:r>
+        <w:t>: Color PP effects</w:t>
       </w:r>
     </w:p>
     <w:p>
@@ -2739,13 +2806,13 @@
         <w:t>Head</w:t>
       </w:r>
       <w:r>
-        <w:t xml:space="preserve"> (b)</w:t>
+        <w:t xml:space="preserve"> (g)</w:t>
       </w:r>
       <w:r>
         <w:t xml:space="preserve">: </w:t>
       </w:r>
       <w:r>
-        <w:t>Random moshing (crowd killing, jumping, head banging, dancing, etc)</w:t>
+        <w:t>Toggle red effect</w:t>
       </w:r>
     </w:p>
     <w:p>
@@ -2760,112 +2827,42 @@
         <w:t>Rim</w:t>
       </w:r>
       <w:r>
-        <w:t xml:space="preserve"> (1)</w:t>
+        <w:t xml:space="preserve"> (2)</w:t>
+      </w:r>
+      <w:r>
+        <w:t xml:space="preserve">: </w:t>
+      </w:r>
+      <w:r>
+        <w:t>Toggle weird color effect</w:t>
+      </w:r>
+    </w:p>
+    <w:p>
+      <w:r>
+        <w:t>Tom2</w:t>
+      </w:r>
+      <w:r>
+        <w:t>: Gravity effects</w:t>
+      </w:r>
+    </w:p>
+    <w:p>
+      <w:pPr>
+        <w:pStyle w:val="ListParagraph"/>
+        <w:numPr>
+          <w:ilvl w:val="0"/>
+          <w:numId w:val="3"/>
+        </w:numPr>
+      </w:pPr>
+      <w:r>
+        <w:t>Head</w:t>
+      </w:r>
+      <w:r>
+        <w:t xml:space="preserve"> (h)</w:t>
       </w:r>
       <w:r>
         <w:t>:</w:t>
       </w:r>
-    </w:p>
-    <w:p>
-      <w:r>
-        <w:t>Kick</w:t>
-      </w:r>
-      <w:r>
-        <w:t xml:space="preserve"> (space)</w:t>
-      </w:r>
-    </w:p>
-    <w:p>
-      <w:pPr>
-        <w:pStyle w:val="ListParagraph"/>
-        <w:numPr>
-          <w:ilvl w:val="0"/>
-          <w:numId w:val="3"/>
-        </w:numPr>
-      </w:pPr>
-      <w:r>
-        <w:t>Random motion (bit of head banging, arm flailing, or jumping)</w:t>
-      </w:r>
-    </w:p>
-    <w:p>
-      <w:r>
-        <w:t>Tom1</w:t>
-      </w:r>
-      <w:r>
-        <w:t>: Color PP effects</w:t>
-      </w:r>
-    </w:p>
-    <w:p>
-      <w:pPr>
-        <w:pStyle w:val="ListParagraph"/>
-        <w:numPr>
-          <w:ilvl w:val="0"/>
-          <w:numId w:val="3"/>
-        </w:numPr>
-      </w:pPr>
-      <w:r>
-        <w:t>Head</w:t>
-      </w:r>
-      <w:r>
-        <w:t xml:space="preserve"> (g)</w:t>
-      </w:r>
-      <w:r>
-        <w:t xml:space="preserve">: </w:t>
-      </w:r>
-      <w:r>
-        <w:t>Toggle red effect</w:t>
-      </w:r>
-    </w:p>
-    <w:p>
-      <w:pPr>
-        <w:pStyle w:val="ListParagraph"/>
-        <w:numPr>
-          <w:ilvl w:val="0"/>
-          <w:numId w:val="3"/>
-        </w:numPr>
-      </w:pPr>
-      <w:r>
-        <w:t>Rim</w:t>
-      </w:r>
-      <w:r>
-        <w:t xml:space="preserve"> (2)</w:t>
-      </w:r>
-      <w:r>
-        <w:t xml:space="preserve">: </w:t>
-      </w:r>
-      <w:r>
-        <w:t>Toggle weird color effect</w:t>
-      </w:r>
-    </w:p>
-    <w:p>
-      <w:r>
-        <w:t>Tom2</w:t>
-      </w:r>
-      <w:r>
-        <w:t>: Gravity effects</w:t>
-      </w:r>
-    </w:p>
-    <w:p>
-      <w:pPr>
-        <w:pStyle w:val="ListParagraph"/>
-        <w:numPr>
-          <w:ilvl w:val="0"/>
-          <w:numId w:val="3"/>
-        </w:numPr>
-      </w:pPr>
-      <w:r>
-        <w:t>Head</w:t>
-      </w:r>
-      <w:r>
-        <w:t xml:space="preserve"> (h)</w:t>
-      </w:r>
-      <w:r>
-        <w:t>:</w:t>
-      </w:r>
-      <w:r>
-        <w:t xml:space="preserve"> </w:t>
-      </w:r>
-      <w:r>
-        <w:t>Gravity singularity effect</w:t>
+      <w:r>
+        <w:t xml:space="preserve"> Gravity singularity effect</w:t>
       </w:r>
     </w:p>
     <w:p>

</xml_diff>

<commit_message>
Final fixes and improvements
</commit_message>
<xml_diff>
--- a/moshlite_docs.docx
+++ b/moshlite_docs.docx
@@ -2769,7 +2769,13 @@
         <w:t>Rim</w:t>
       </w:r>
       <w:r>
-        <w:t xml:space="preserve"> (1)</w:t>
+        <w:t xml:space="preserve"> (</w:t>
+      </w:r>
+      <w:r>
+        <w:t>a</w:t>
+      </w:r>
+      <w:r>
+        <w:t>)</w:t>
       </w:r>
       <w:r>
         <w:t>:</w:t>
@@ -2839,7 +2845,13 @@
         <w:t>Rim</w:t>
       </w:r>
       <w:r>
-        <w:t xml:space="preserve"> (2)</w:t>
+        <w:t xml:space="preserve"> (</w:t>
+      </w:r>
+      <w:r>
+        <w:t>q</w:t>
+      </w:r>
+      <w:r>
+        <w:t>)</w:t>
       </w:r>
       <w:r>
         <w:t xml:space="preserve">: </w:t>
@@ -2889,7 +2901,13 @@
         <w:t>Rim</w:t>
       </w:r>
       <w:r>
-        <w:t xml:space="preserve"> (3)</w:t>
+        <w:t xml:space="preserve"> (</w:t>
+      </w:r>
+      <w:r>
+        <w:t>w</w:t>
+      </w:r>
+      <w:r>
+        <w:t>)</w:t>
       </w:r>
       <w:r>
         <w:t>: Toggle gravity on and off</w:t>
@@ -2936,7 +2954,13 @@
         <w:t>Rim</w:t>
       </w:r>
       <w:r>
-        <w:t xml:space="preserve"> (4)</w:t>
+        <w:t xml:space="preserve"> (</w:t>
+      </w:r>
+      <w:r>
+        <w:t>e</w:t>
+      </w:r>
+      <w:r>
+        <w:t>)</w:t>
       </w:r>
       <w:r>
         <w:t>:</w:t>
@@ -2998,133 +3022,202 @@
     <w:p>
       <w:r>
         <w:lastRenderedPageBreak/>
-        <w:t>Song Ideas</w:t>
-      </w:r>
-    </w:p>
-    <w:p>
-      <w:pPr>
-        <w:pStyle w:val="ListParagraph"/>
-        <w:numPr>
-          <w:ilvl w:val="0"/>
-          <w:numId w:val="3"/>
-        </w:numPr>
-      </w:pPr>
-      <w:hyperlink r:id="rId42" w:history="1">
-        <w:r>
-          <w:rPr>
-            <w:rStyle w:val="Hyperlink"/>
-          </w:rPr>
-          <w:t>https://carrionspring.bandcamp.com/track/lights-out</w:t>
-        </w:r>
-      </w:hyperlink>
-      <w:r>
+        <w:t>So</w:t>
+      </w:r>
+      <w:r>
+        <w:t xml:space="preserve">ngs </w:t>
+      </w:r>
+    </w:p>
+    <w:p>
+      <w:pPr>
+        <w:pStyle w:val="ListParagraph"/>
+        <w:numPr>
+          <w:ilvl w:val="0"/>
+          <w:numId w:val="3"/>
+        </w:numPr>
+      </w:pPr>
+      <w:r>
+        <w:t>LMB: Random</w:t>
+      </w:r>
+    </w:p>
+    <w:p>
+      <w:pPr>
+        <w:pStyle w:val="ListParagraph"/>
+        <w:numPr>
+          <w:ilvl w:val="0"/>
+          <w:numId w:val="3"/>
+        </w:numPr>
+      </w:pPr>
+      <w:r>
+        <w:t>1: Counting Worms by Knocked Loose</w:t>
+      </w:r>
+    </w:p>
+    <w:p>
+      <w:pPr>
+        <w:pStyle w:val="ListParagraph"/>
+        <w:numPr>
+          <w:ilvl w:val="0"/>
+          <w:numId w:val="3"/>
+        </w:numPr>
+      </w:pPr>
+      <w:r>
+        <w:t>2: Feign by Jarhead Fertilized &amp; Purge</w:t>
+      </w:r>
+    </w:p>
+    <w:p>
+      <w:pPr>
+        <w:pStyle w:val="ListParagraph"/>
+        <w:numPr>
+          <w:ilvl w:val="0"/>
+          <w:numId w:val="3"/>
+        </w:numPr>
+      </w:pPr>
+      <w:r>
+        <w:t>3: Lights Out by Orchid</w:t>
+      </w:r>
+    </w:p>
+    <w:p>
+      <w:pPr>
+        <w:pStyle w:val="ListParagraph"/>
+        <w:numPr>
+          <w:ilvl w:val="0"/>
+          <w:numId w:val="3"/>
+        </w:numPr>
+      </w:pPr>
+      <w:r>
+        <w:t>4: Ideation: Self-Destruct by Vein.fm</w:t>
+      </w:r>
+    </w:p>
+    <w:p>
+      <w:pPr>
+        <w:pStyle w:val="ListParagraph"/>
+        <w:numPr>
+          <w:ilvl w:val="0"/>
+          <w:numId w:val="3"/>
+        </w:numPr>
+      </w:pPr>
+      <w:r>
+        <w:t xml:space="preserve">5: </w:t>
+      </w:r>
+      <w:r>
+        <w:t>Self Help Specialist Ends Own Life</w:t>
+      </w:r>
+      <w:r>
+        <w:t xml:space="preserve"> by SeeYouSpaceCowboy…</w:t>
+      </w:r>
+    </w:p>
+    <w:p>
+      <w:pPr>
+        <w:pStyle w:val="ListParagraph"/>
+        <w:numPr>
+          <w:ilvl w:val="0"/>
+          <w:numId w:val="3"/>
+        </w:numPr>
+      </w:pPr>
+      <w:r>
+        <w:t>6: Broken by Light by Converge</w:t>
+      </w:r>
+    </w:p>
+    <w:p>
+      <w:pPr>
+        <w:pStyle w:val="ListParagraph"/>
+        <w:numPr>
+          <w:ilvl w:val="0"/>
+          <w:numId w:val="3"/>
+        </w:numPr>
+      </w:pPr>
+      <w:r>
+        <w:t>7: Thumbsucker by Soul Glo</w:t>
+      </w:r>
+    </w:p>
+    <w:p>
+      <w:pPr>
+        <w:pStyle w:val="ListParagraph"/>
+        <w:numPr>
+          <w:ilvl w:val="0"/>
+          <w:numId w:val="3"/>
+        </w:numPr>
+      </w:pPr>
+      <w:r>
+        <w:t xml:space="preserve">8: </w:t>
+      </w:r>
+      <w:r>
+        <w:rPr>
+          <w:rFonts w:ascii="MS Gothic" w:eastAsia="MS Gothic" w:hAnsi="MS Gothic" w:cs="MS Gothic" w:hint="eastAsia"/>
+        </w:rPr>
+        <w:t>刃渡り</w:t>
+      </w:r>
+      <w:r>
+        <w:t>2</w:t>
+      </w:r>
+      <w:r>
+        <w:rPr>
+          <w:rFonts w:ascii="MS Gothic" w:eastAsia="MS Gothic" w:hAnsi="MS Gothic" w:cs="MS Gothic" w:hint="eastAsia"/>
+        </w:rPr>
+        <w:t>億センチ</w:t>
+      </w:r>
+      <w:r>
+        <w:rPr>
+          <w:rFonts w:ascii="MS Gothic" w:eastAsia="MS Gothic" w:hAnsi="MS Gothic" w:cs="MS Gothic" w:hint="eastAsia"/>
+        </w:rPr>
         <w:t xml:space="preserve"> </w:t>
       </w:r>
-    </w:p>
-    <w:p>
-      <w:pPr>
-        <w:pStyle w:val="ListParagraph"/>
-        <w:numPr>
-          <w:ilvl w:val="0"/>
-          <w:numId w:val="3"/>
-        </w:numPr>
-      </w:pPr>
-      <w:hyperlink r:id="rId43" w:history="1">
-        <w:r>
-          <w:rPr>
-            <w:rStyle w:val="Hyperlink"/>
-          </w:rPr>
-          <w:t>https://purenoise.bandcamp.com/track/counting-worms</w:t>
-        </w:r>
-      </w:hyperlink>
-    </w:p>
-    <w:p>
-      <w:pPr>
-        <w:pStyle w:val="ListParagraph"/>
-        <w:numPr>
-          <w:ilvl w:val="0"/>
-          <w:numId w:val="3"/>
-        </w:numPr>
-      </w:pPr>
-      <w:hyperlink r:id="rId44" w:history="1">
-        <w:r>
-          <w:rPr>
-            <w:rStyle w:val="Hyperlink"/>
-          </w:rPr>
-          <w:t>https://jarheadf</w:t>
-        </w:r>
-        <w:r>
-          <w:rPr>
-            <w:rStyle w:val="Hyperlink"/>
-          </w:rPr>
-          <w:t>https://soulglophl.bandcamp.com/track/thumbsucker</w:t>
-        </w:r>
-        <w:r>
-          <w:rPr>
-            <w:rStyle w:val="Hyperlink"/>
-          </w:rPr>
-          <w:t>ertilizeroc.bandcamp.com/track/feign</w:t>
-        </w:r>
-      </w:hyperlink>
-    </w:p>
-    <w:p>
-      <w:pPr>
-        <w:pStyle w:val="ListParagraph"/>
-        <w:numPr>
-          <w:ilvl w:val="0"/>
-          <w:numId w:val="3"/>
-        </w:numPr>
-      </w:pPr>
-      <w:hyperlink r:id="rId45" w:history="1">
-        <w:r>
-          <w:rPr>
-            <w:rStyle w:val="Hyperlink"/>
-          </w:rPr>
-          <w:t>https://soulglophl.bandcamp.com/track/thumbsucker</w:t>
-        </w:r>
-      </w:hyperlink>
-      <w:r>
-        <w:t xml:space="preserve"> </w:t>
-      </w:r>
-    </w:p>
-    <w:p>
-      <w:pPr>
-        <w:pStyle w:val="ListParagraph"/>
-        <w:numPr>
-          <w:ilvl w:val="0"/>
-          <w:numId w:val="3"/>
-        </w:numPr>
-      </w:pPr>
-      <w:hyperlink r:id="rId46" w:history="1">
-        <w:r>
-          <w:rPr>
-            <w:rStyle w:val="Hyperlink"/>
-          </w:rPr>
-          <w:t>https://seeyouspacecowboyca.bandcamp.com/track/self-help-specialist-ends-own-life</w:t>
-        </w:r>
-      </w:hyperlink>
-      <w:r>
-        <w:t xml:space="preserve"> </w:t>
-      </w:r>
-    </w:p>
-    <w:p>
-      <w:pPr>
-        <w:pStyle w:val="ListParagraph"/>
-        <w:numPr>
-          <w:ilvl w:val="0"/>
-          <w:numId w:val="3"/>
-        </w:numPr>
-      </w:pPr>
-      <w:hyperlink r:id="rId47" w:history="1">
-        <w:r>
-          <w:rPr>
-            <w:rStyle w:val="Hyperlink"/>
-          </w:rPr>
-          <w:t>https://soundcloud.com/deathgrips/death-grips-the-money-store-06</w:t>
-        </w:r>
-      </w:hyperlink>
-      <w:r>
-        <w:t xml:space="preserve"> </w:t>
+      <w:r>
+        <w:rPr>
+          <w:rFonts w:eastAsia="MS Gothic"/>
+        </w:rPr>
+        <w:t xml:space="preserve">by </w:t>
+      </w:r>
+      <w:r>
+        <w:t>MAXIMUM THE HORMONE</w:t>
+      </w:r>
+    </w:p>
+    <w:p>
+      <w:pPr>
+        <w:pStyle w:val="ListParagraph"/>
+        <w:numPr>
+          <w:ilvl w:val="0"/>
+          <w:numId w:val="3"/>
+        </w:numPr>
+      </w:pPr>
+      <w:r>
+        <w:t>9: IRAQ (IWRECK) by nascar aloe</w:t>
+      </w:r>
+    </w:p>
+    <w:p>
+      <w:pPr>
+        <w:pStyle w:val="ListParagraph"/>
+        <w:numPr>
+          <w:ilvl w:val="0"/>
+          <w:numId w:val="3"/>
+        </w:numPr>
+      </w:pPr>
+      <w:r>
+        <w:t>0: IN HEAT by HEALTH</w:t>
+      </w:r>
+    </w:p>
+    <w:p>
+      <w:pPr>
+        <w:pStyle w:val="ListParagraph"/>
+        <w:numPr>
+          <w:ilvl w:val="0"/>
+          <w:numId w:val="3"/>
+        </w:numPr>
+      </w:pPr>
+      <w:r>
+        <w:t>-: I’ve Seen Footage by Death Grips</w:t>
+      </w:r>
+    </w:p>
+    <w:p>
+      <w:pPr>
+        <w:pStyle w:val="ListParagraph"/>
+        <w:numPr>
+          <w:ilvl w:val="0"/>
+          <w:numId w:val="3"/>
+        </w:numPr>
+      </w:pPr>
+      <w:r>
+        <w:t>=: Free Play</w:t>
       </w:r>
     </w:p>
     <w:sectPr>

</xml_diff>

<commit_message>
Final push for distribution
</commit_message>
<xml_diff>
--- a/moshlite_docs.docx
+++ b/moshlite_docs.docx
@@ -32,31 +32,7 @@
         </w:numPr>
       </w:pPr>
       <w:r>
-        <w:t xml:space="preserve">Nothing with the same name comes up on the first page of google search results. There is one tiny </w:t>
-      </w:r>
-      <w:proofErr w:type="spellStart"/>
-      <w:r>
-        <w:t>facebook</w:t>
-      </w:r>
-      <w:proofErr w:type="spellEnd"/>
-      <w:r>
-        <w:t xml:space="preserve"> page (22 followers) named </w:t>
-      </w:r>
-      <w:proofErr w:type="spellStart"/>
-      <w:r>
-        <w:t>Moshlite</w:t>
-      </w:r>
-      <w:proofErr w:type="spellEnd"/>
-      <w:r>
-        <w:t xml:space="preserve"> footwear, and a company named </w:t>
-      </w:r>
-      <w:proofErr w:type="spellStart"/>
-      <w:r>
-        <w:t>Moshlife</w:t>
-      </w:r>
-      <w:proofErr w:type="spellEnd"/>
-      <w:r>
-        <w:t xml:space="preserve">. Given a reasonably good itch page or custom web page with even a small amount of SEO, Mosh-lite should be easy to find with Google. </w:t>
+        <w:t xml:space="preserve">Nothing with the same name comes up on the first page of google search results. There is one tiny facebook page (22 followers) named Moshlite footwear, and a company named Moshlife. Given a reasonably good itch page or custom web page with even a small amount of SEO, Mosh-lite should be easy to find with Google. </w:t>
       </w:r>
     </w:p>
     <w:p>
@@ -78,55 +54,7 @@
         </w:numPr>
       </w:pPr>
       <w:r>
-        <w:t>Alludes to the game industry’s practice of inventing non-genres of games by appending a suffix like “-lite” or “-like” to another word, mostly for marketing purposes (</w:t>
-      </w:r>
-      <w:proofErr w:type="gramStart"/>
-      <w:r>
-        <w:t>e.g.</w:t>
-      </w:r>
-      <w:proofErr w:type="gramEnd"/>
-      <w:r>
-        <w:t xml:space="preserve"> </w:t>
-      </w:r>
-      <w:proofErr w:type="spellStart"/>
-      <w:r>
-        <w:t>Roguelites</w:t>
-      </w:r>
-      <w:proofErr w:type="spellEnd"/>
-      <w:r>
-        <w:t>). This is also common in music genres and aesthetics with suffixes like “-core” and “-punk” (</w:t>
-      </w:r>
-      <w:proofErr w:type="gramStart"/>
-      <w:r>
-        <w:t>e.g.</w:t>
-      </w:r>
-      <w:proofErr w:type="gramEnd"/>
-      <w:r>
-        <w:t xml:space="preserve"> </w:t>
-      </w:r>
-      <w:proofErr w:type="spellStart"/>
-      <w:r>
-        <w:t>grindcore</w:t>
-      </w:r>
-      <w:proofErr w:type="spellEnd"/>
-      <w:r>
-        <w:t>/</w:t>
-      </w:r>
-      <w:proofErr w:type="spellStart"/>
-      <w:r>
-        <w:t>moshcore</w:t>
-      </w:r>
-      <w:proofErr w:type="spellEnd"/>
-      <w:r>
-        <w:t>/</w:t>
-      </w:r>
-      <w:proofErr w:type="spellStart"/>
-      <w:r>
-        <w:t>slowcore</w:t>
-      </w:r>
-      <w:proofErr w:type="spellEnd"/>
-      <w:r>
-        <w:t>, Egg punk/cyberpunk/solar punk/dither-punk).</w:t>
+        <w:t>Alludes to the game industry’s practice of inventing non-genres of games by appending a suffix like “-lite” or “-like” to another word, mostly for marketing purposes (e.g. Roguelites). This is also common in music genres and aesthetics with suffixes like “-core” and “-punk” (e.g. grindcore/moshcore/slowcore, Egg punk/cyberpunk/solar punk/dither-punk).</w:t>
       </w:r>
     </w:p>
     <w:p>
@@ -137,15 +65,7 @@
         </w:numPr>
       </w:pPr>
       <w:r>
-        <w:t xml:space="preserve">Also considered the name </w:t>
-      </w:r>
-      <w:proofErr w:type="spellStart"/>
-      <w:r>
-        <w:t>MidiPunk</w:t>
-      </w:r>
-      <w:proofErr w:type="spellEnd"/>
-      <w:r>
-        <w:t>, but that name is taken by some NFT scumbags, so the SEO would be a bit worse.</w:t>
+        <w:t>Also considered the name MidiPunk, but that name is taken by some NFT scumbags, so the SEO would be a bit worse.</w:t>
       </w:r>
     </w:p>
     <w:p/>
@@ -165,23 +85,7 @@
         <w:ind w:firstLine="720"/>
       </w:pPr>
       <w:r>
-        <w:t xml:space="preserve">Mosh-lite is a midi-instrument controlled interactive environment based on my expressive environment project, </w:t>
-      </w:r>
-      <w:proofErr w:type="spellStart"/>
-      <w:r>
-        <w:t>Procopia</w:t>
-      </w:r>
-      <w:proofErr w:type="spellEnd"/>
-      <w:r>
-        <w:t xml:space="preserve">. </w:t>
-      </w:r>
-      <w:proofErr w:type="gramStart"/>
-      <w:r>
-        <w:t>Player’s</w:t>
-      </w:r>
-      <w:proofErr w:type="gramEnd"/>
-      <w:r>
-        <w:t xml:space="preserve"> interact with the brutalist inspired environment and enigmatic lightbulb-headed figures inhabiting it by playing an electronic drum set that communicates with Unity via MIDI. Hitting different drums and cymbals will cause various visual effects, lighting changes, camera cuts, and reactions from the characters in the scene, most notably moshing.</w:t>
+        <w:t>Mosh-lite is a midi-instrument controlled interactive environment based on my expressive environment project, Procopia. Player’s interact with the brutalist inspired environment and enigmatic lightbulb-headed figures inhabiting it by playing an electronic drum set that communicates with Unity via MIDI. Hitting different drums and cymbals will cause various visual effects, lighting changes, camera cuts, and reactions from the characters in the scene, most notably moshing.</w:t>
       </w:r>
     </w:p>
     <w:p>
@@ -189,28 +93,7 @@
         <w:ind w:firstLine="720"/>
       </w:pPr>
       <w:r>
-        <w:t xml:space="preserve">Artistically speaking, Mosh-lite pursues several goals. I want to explore the possibilities of using musical instruments like a drum set to control a game-like thing, and I want </w:t>
-      </w:r>
-      <w:proofErr w:type="gramStart"/>
-      <w:r>
-        <w:t>player’s</w:t>
-      </w:r>
-      <w:proofErr w:type="gramEnd"/>
-      <w:r>
-        <w:t xml:space="preserve"> to experience the game’s interface as much as the game itself. Even beyond just being what I’m most familiar with, drums are perfect for this project because percussion instruments are the most tactile and playful instruments, and they are extremely accessible to non-musicians. Mosh-lite encourages people to play LOUDLY with their whole body, which is an intrinsically fun thing to do, and something most video games don’t leverage. Furthermore, and more personally, I want to recreate some part of the fantasy of playing drums with a live crowd. Having attended many hardcore shows, there are few experiences that can compare to the energy of a crowd collectively losing their minds in a </w:t>
-      </w:r>
-      <w:proofErr w:type="spellStart"/>
-      <w:proofErr w:type="gramStart"/>
-      <w:r>
-        <w:t>moshpit</w:t>
-      </w:r>
-      <w:proofErr w:type="spellEnd"/>
-      <w:r>
-        <w:t>, but</w:t>
-      </w:r>
-      <w:proofErr w:type="gramEnd"/>
-      <w:r>
-        <w:t xml:space="preserve"> being the drummer on stage driving that energy is even more intense, and much harder to realize as an average person. As such, I want players to feel like they’re on a stage at a house show for some no-name local hardcore band, making people go crazy in a pit.</w:t>
+        <w:t>Artistically speaking, Mosh-lite pursues several goals. I want to explore the possibilities of using musical instruments like a drum set to control a game-like thing, and I want player’s to experience the game’s interface as much as the game itself. Even beyond just being what I’m most familiar with, drums are perfect for this project because percussion instruments are the most tactile and playful instruments, and they are extremely accessible to non-musicians. Mosh-lite encourages people to play LOUDLY with their whole body, which is an intrinsically fun thing to do, and something most video games don’t leverage. Furthermore, and more personally, I want to recreate some part of the fantasy of playing drums with a live crowd. Having attended many hardcore shows, there are few experiences that can compare to the energy of a crowd collectively losing their minds in a moshpit, but being the drummer on stage driving that energy is even more intense, and much harder to realize as an average person. As such, I want players to feel like they’re on a stage at a house show for some no-name local hardcore band, making people go crazy in a pit.</w:t>
       </w:r>
     </w:p>
     <w:p>
@@ -263,71 +146,31 @@
         <w:tab/>
       </w:r>
       <w:r>
-        <w:t xml:space="preserve">MOSH-LITE ARE </w:t>
-      </w:r>
-      <w:proofErr w:type="gramStart"/>
-      <w:r>
-        <w:t>FUCKING DEAD</w:t>
-      </w:r>
-      <w:proofErr w:type="gramEnd"/>
-      <w:r>
-        <w:t xml:space="preserve"> (lol </w:t>
-      </w:r>
-      <w:proofErr w:type="spellStart"/>
-      <w:r>
-        <w:t>i</w:t>
-      </w:r>
-      <w:proofErr w:type="spellEnd"/>
+        <w:t>MOSH-LITE ARE FUCKING DEAD (lol i dunno i’ll think about it)</w:t>
+      </w:r>
+    </w:p>
+    <w:p>
+      <w:pPr>
+        <w:pStyle w:val="ListParagraph"/>
+        <w:numPr>
+          <w:ilvl w:val="0"/>
+          <w:numId w:val="5"/>
+        </w:numPr>
+      </w:pPr>
+      <w:r>
+        <w:t>A visual instrument, music video making tool, a live music visualizer, and a</w:t>
+      </w:r>
+      <w:r>
+        <w:t xml:space="preserve"> brutalist</w:t>
+      </w:r>
       <w:r>
         <w:t xml:space="preserve"> </w:t>
       </w:r>
-      <w:proofErr w:type="spellStart"/>
-      <w:r>
-        <w:t>dunno</w:t>
-      </w:r>
-      <w:proofErr w:type="spellEnd"/>
-      <w:r>
-        <w:t xml:space="preserve"> </w:t>
-      </w:r>
-      <w:proofErr w:type="spellStart"/>
-      <w:r>
-        <w:t>i’ll</w:t>
-      </w:r>
-      <w:proofErr w:type="spellEnd"/>
-      <w:r>
-        <w:t xml:space="preserve"> think about it)</w:t>
-      </w:r>
-    </w:p>
-    <w:p>
-      <w:pPr>
-        <w:pStyle w:val="ListParagraph"/>
-        <w:numPr>
-          <w:ilvl w:val="0"/>
-          <w:numId w:val="5"/>
-        </w:numPr>
-      </w:pPr>
-      <w:r>
-        <w:t>A visual instrument, music video making tool, a live music visualizer, and a</w:t>
-      </w:r>
-      <w:r>
-        <w:t xml:space="preserve"> brutalist</w:t>
-      </w:r>
-      <w:r>
-        <w:t xml:space="preserve"> </w:t>
-      </w:r>
       <w:r>
         <w:t>basement show for lightbulbs</w:t>
       </w:r>
       <w:r>
-        <w:t xml:space="preserve">. </w:t>
-      </w:r>
-      <w:proofErr w:type="spellStart"/>
-      <w:r>
-        <w:t>Moshlite</w:t>
-      </w:r>
-      <w:proofErr w:type="spellEnd"/>
-      <w:r>
-        <w:t xml:space="preserve"> is an experiment in procedural animation and unique interactive experiences.</w:t>
+        <w:t>. Moshlite is an experiment in procedural animation and unique interactive experiences.</w:t>
       </w:r>
     </w:p>
     <w:p/>
@@ -364,15 +207,7 @@
         </w:r>
       </w:hyperlink>
       <w:r>
-        <w:t xml:space="preserve"> </w:t>
-      </w:r>
-      <w:proofErr w:type="gramStart"/>
-      <w:r>
-        <w:t>open source</w:t>
-      </w:r>
-      <w:proofErr w:type="gramEnd"/>
-      <w:r>
-        <w:t xml:space="preserve"> library and connected a midi cable to my drums. I was able to receive accurate midi signals in real time as input sources to the new input system. Working with the input system is a pain, but it’s at least a pain I’m familiar with and, on the bright side, it would allow for easy extension to other midi instruments in the future if I wanted to do that. The main technical challenge of the project, then, is mostly taken care of already. Furthermore, I don’t intend to make much in the way of new 3D assets for this project, which is what bogs me down the most, so I’ll be able to spend most of my time working on creating interesting visuals driven by player inputs, which is an undertaking of appropriate scope.</w:t>
+        <w:t xml:space="preserve"> open source library and connected a midi cable to my drums. I was able to receive accurate midi signals in real time as input sources to the new input system. Working with the input system is a pain, but it’s at least a pain I’m familiar with and, on the bright side, it would allow for easy extension to other midi instruments in the future if I wanted to do that. The main technical challenge of the project, then, is mostly taken care of already. Furthermore, I don’t intend to make much in the way of new 3D assets for this project, which is what bogs me down the most, so I’ll be able to spend most of my time working on creating interesting visuals driven by player inputs, which is an undertaking of appropriate scope.</w:t>
       </w:r>
     </w:p>
     <w:p/>
@@ -406,23 +241,7 @@
     <w:p>
       <w:r>
         <w:tab/>
-        <w:t xml:space="preserve">The unhinged mess of Mosh Pit Simulator really grabbed my attention when I saw it in class largely because it captures the spirit of punk better than most games that try to do the same. This is partially because it is a bit brash and encourages destruction, but more because it is singularly zany and rough around the edges. It leans into some of the </w:t>
-      </w:r>
-      <w:proofErr w:type="spellStart"/>
-      <w:r>
-        <w:t>jank</w:t>
-      </w:r>
-      <w:proofErr w:type="spellEnd"/>
-      <w:r>
-        <w:t xml:space="preserve">-ness of VR and Unity in a way that makes that </w:t>
-      </w:r>
-      <w:proofErr w:type="spellStart"/>
-      <w:r>
-        <w:t>jank</w:t>
-      </w:r>
-      <w:proofErr w:type="spellEnd"/>
-      <w:r>
-        <w:t xml:space="preserve">-ness feel artistic and intentional. As an example, the procedural moshing animations of the NPCs in the game feel more chaotic than any scripted AAA cutscene with lots of bespoke animation could (compare </w:t>
+        <w:t xml:space="preserve">The unhinged mess of Mosh Pit Simulator really grabbed my attention when I saw it in class largely because it captures the spirit of punk better than most games that try to do the same. This is partially because it is a bit brash and encourages destruction, but more because it is singularly zany and rough around the edges. It leans into some of the jank-ness of VR and Unity in a way that makes that jank-ness feel artistic and intentional. As an example, the procedural moshing animations of the NPCs in the game feel more chaotic than any scripted AAA cutscene with lots of bespoke animation could (compare </w:t>
       </w:r>
       <w:hyperlink r:id="rId8">
         <w:r>
@@ -482,43 +301,11 @@
     <w:p>
       <w:r>
         <w:tab/>
-        <w:t xml:space="preserve">The (unfinished) environment of </w:t>
-      </w:r>
-      <w:proofErr w:type="spellStart"/>
-      <w:r>
-        <w:t>Procopia</w:t>
-      </w:r>
-      <w:proofErr w:type="spellEnd"/>
-      <w:r>
-        <w:t xml:space="preserve"> was largely inspired by my experience </w:t>
-      </w:r>
-      <w:proofErr w:type="gramStart"/>
-      <w:r>
-        <w:t>play</w:t>
-      </w:r>
-      <w:proofErr w:type="gramEnd"/>
-      <w:r>
-        <w:t xml:space="preserve"> Neo-Brutalism of Tomorrow at LIKELIKE. This game succeeds in creating a very compelling </w:t>
+        <w:t xml:space="preserve">The (unfinished) environment of Procopia was largely inspired by my experience play Neo-Brutalism of Tomorrow at LIKELIKE. This game succeeds in creating a very compelling </w:t>
       </w:r>
       <w:r>
         <w:lastRenderedPageBreak/>
-        <w:t xml:space="preserve">environment to explore, mostly with lighting. Light guides the player through corridors and expansive rooms, while darkness lets players get lost for a bit while exploring. A sudden shift to red light creates dramatic and memorable </w:t>
-      </w:r>
-      <w:proofErr w:type="gramStart"/>
-      <w:r>
-        <w:t>moment</w:t>
-      </w:r>
-      <w:proofErr w:type="gramEnd"/>
-      <w:r>
-        <w:t xml:space="preserve">, while most of the light elsewhere creates a consistent and immersive atmosphere. The various exhibits and points of interest give players an explicit reason to explore, but the constructed environment itself is as interesting or more. While mosh-lite is intended to be much less meditative, the lighting and architecture of Neo-Brutalism of Tomorrow is a perfect reference point for its world. One notable point of contrast between the two, however, is the color of the lighting. Neo-Brutalism of Tomorrow is almost entirely black and white with cold, white lights, while </w:t>
-      </w:r>
-      <w:proofErr w:type="spellStart"/>
-      <w:r>
-        <w:t>Procopia</w:t>
-      </w:r>
-      <w:proofErr w:type="spellEnd"/>
-      <w:r>
-        <w:t>/Mosh-lite is soaked in a sepia toned light, which works better with the brassy textured light bulb people and some of the grainy, bloom-heavy post processing I’ve settled on. All in all, the saturated sepia does a good job of hiding unity’s weaknesses in rendering and my relatively poor 3D skills, while the flat, harsh lighting of Neo-Brutalism of tomorrow would highlight them.</w:t>
+        <w:t>environment to explore, mostly with lighting. Light guides the player through corridors and expansive rooms, while darkness lets players get lost for a bit while exploring. A sudden shift to red light creates dramatic and memorable moment, while most of the light elsewhere creates a consistent and immersive atmosphere. The various exhibits and points of interest give players an explicit reason to explore, but the constructed environment itself is as interesting or more. While mosh-lite is intended to be much less meditative, the lighting and architecture of Neo-Brutalism of Tomorrow is a perfect reference point for its world. One notable point of contrast between the two, however, is the color of the lighting. Neo-Brutalism of Tomorrow is almost entirely black and white with cold, white lights, while Procopia/Mosh-lite is soaked in a sepia toned light, which works better with the brassy textured light bulb people and some of the grainy, bloom-heavy post processing I’ve settled on. All in all, the saturated sepia does a good job of hiding unity’s weaknesses in rendering and my relatively poor 3D skills, while the flat, harsh lighting of Neo-Brutalism of tomorrow would highlight them.</w:t>
       </w:r>
     </w:p>
     <w:p/>
@@ -710,7 +497,6 @@
       </w:pPr>
     </w:p>
     <w:p>
-      <w:proofErr w:type="spellStart"/>
       <w:r>
         <w:rPr>
           <w:b/>
@@ -726,15 +512,7 @@
             <w:color w:val="0000EE"/>
             <w:u w:val="single"/>
           </w:rPr>
-          <w:t>Knocked</w:t>
-        </w:r>
-        <w:proofErr w:type="spellEnd"/>
-        <w:r>
-          <w:rPr>
-            <w:color w:val="0000EE"/>
-            <w:u w:val="single"/>
-          </w:rPr>
-          <w:t xml:space="preserve"> Loose "A Tear in the Fabric of Life" (Animated Film &amp; Full EP)</w:t>
+          <w:t>Knocked Loose "A Tear in the Fabric of Life" (Animated Film &amp; Full EP)</w:t>
         </w:r>
       </w:hyperlink>
     </w:p>
@@ -782,55 +560,7 @@
             <w:color w:val="0000EE"/>
             <w:u w:val="single"/>
           </w:rPr>
-          <w:t>Mosh Pit Simulator Gameplay (</w:t>
-        </w:r>
-        <w:proofErr w:type="spellStart"/>
-        <w:r>
-          <w:rPr>
-            <w:color w:val="0000EE"/>
-            <w:u w:val="single"/>
-          </w:rPr>
-          <w:t>Sos</w:t>
-        </w:r>
-        <w:proofErr w:type="spellEnd"/>
-        <w:r>
-          <w:rPr>
-            <w:color w:val="0000EE"/>
-            <w:u w:val="single"/>
-          </w:rPr>
-          <w:t xml:space="preserve"> </w:t>
-        </w:r>
-        <w:proofErr w:type="spellStart"/>
-        <w:r>
-          <w:rPr>
-            <w:color w:val="0000EE"/>
-            <w:u w:val="single"/>
-          </w:rPr>
-          <w:t>Sosowski</w:t>
-        </w:r>
-        <w:proofErr w:type="spellEnd"/>
-        <w:r>
-          <w:rPr>
-            <w:color w:val="0000EE"/>
-            <w:u w:val="single"/>
-          </w:rPr>
-          <w:t xml:space="preserve">) - Rift, </w:t>
-        </w:r>
-        <w:proofErr w:type="spellStart"/>
-        <w:r>
-          <w:rPr>
-            <w:color w:val="0000EE"/>
-            <w:u w:val="single"/>
-          </w:rPr>
-          <w:t>Vive</w:t>
-        </w:r>
-        <w:proofErr w:type="spellEnd"/>
-        <w:r>
-          <w:rPr>
-            <w:color w:val="0000EE"/>
-            <w:u w:val="single"/>
-          </w:rPr>
-          <w:t>, Windows VR</w:t>
+          <w:t>Mosh Pit Simulator Gameplay (Sos Sosowski) - Rift, Vive, Windows VR</w:t>
         </w:r>
       </w:hyperlink>
     </w:p>
@@ -883,15 +613,7 @@
         </w:numPr>
       </w:pPr>
       <w:r>
-        <w:t xml:space="preserve">Enables using something like a midi keyboard, electronic </w:t>
-      </w:r>
-      <w:proofErr w:type="spellStart"/>
-      <w:r>
-        <w:t>drumset</w:t>
-      </w:r>
-      <w:proofErr w:type="spellEnd"/>
-      <w:r>
-        <w:t>, or any other midi device as a controller in a game</w:t>
+        <w:t>Enables using something like a midi keyboard, electronic drumset, or any other midi device as a controller in a game</w:t>
       </w:r>
     </w:p>
     <w:p>
@@ -902,13 +624,8 @@
         </w:numPr>
       </w:pPr>
       <w:r>
-        <w:t>Tool for making games with weird controllers, recording virtual music videos in engine, doing live visuals/</w:t>
-      </w:r>
-      <w:proofErr w:type="spellStart"/>
-      <w:r>
-        <w:t>vjing</w:t>
-      </w:r>
-      <w:proofErr w:type="spellEnd"/>
+        <w:t>Tool for making games with weird controllers, recording virtual music videos in engine, doing live visuals/vjing</w:t>
+      </w:r>
     </w:p>
     <w:p/>
     <w:p>
@@ -1023,15 +740,7 @@
         </w:numPr>
       </w:pPr>
       <w:r>
-        <w:t xml:space="preserve">Bulb head mosh pit in brutalist environment (something like starting room of </w:t>
-      </w:r>
-      <w:proofErr w:type="spellStart"/>
-      <w:r>
-        <w:t>procopia</w:t>
-      </w:r>
-      <w:proofErr w:type="spellEnd"/>
-      <w:r>
-        <w:t>)</w:t>
+        <w:t>Bulb head mosh pit in brutalist environment (something like starting room of procopia)</w:t>
       </w:r>
     </w:p>
     <w:p>
@@ -1042,15 +751,7 @@
         </w:numPr>
       </w:pPr>
       <w:r>
-        <w:t xml:space="preserve">Live drumming, recorded (with phone camera), controlling in engine visuals, also recorded (with </w:t>
-      </w:r>
-      <w:proofErr w:type="spellStart"/>
-      <w:r>
-        <w:t>obs</w:t>
-      </w:r>
-      <w:proofErr w:type="spellEnd"/>
-      <w:r>
-        <w:t>)</w:t>
+        <w:t>Live drumming, recorded (with phone camera), controlling in engine visuals, also recorded (with obs)</w:t>
       </w:r>
     </w:p>
     <w:p>
@@ -1060,29 +761,8 @@
           <w:numId w:val="1"/>
         </w:numPr>
       </w:pPr>
-      <w:proofErr w:type="spellStart"/>
-      <w:r>
-        <w:t>Programatic</w:t>
-      </w:r>
-      <w:proofErr w:type="spellEnd"/>
-      <w:r>
-        <w:t xml:space="preserve"> animated moshing, camera angles, particles, lighting, </w:t>
-      </w:r>
-      <w:proofErr w:type="spellStart"/>
-      <w:r>
-        <w:t>vfx</w:t>
-      </w:r>
-      <w:proofErr w:type="spellEnd"/>
-      <w:r>
-        <w:t xml:space="preserve">, </w:t>
-      </w:r>
-      <w:proofErr w:type="spellStart"/>
-      <w:r>
-        <w:t>etc</w:t>
-      </w:r>
-      <w:proofErr w:type="spellEnd"/>
-      <w:r>
-        <w:t xml:space="preserve"> controlled by midi from drums</w:t>
+      <w:r>
+        <w:t>Programatic animated moshing, camera angles, particles, lighting, vfx, etc controlled by midi from drums</w:t>
       </w:r>
     </w:p>
     <w:p>
@@ -1103,13 +783,8 @@
           <w:numId w:val="1"/>
         </w:numPr>
       </w:pPr>
-      <w:proofErr w:type="gramStart"/>
-      <w:r>
-        <w:t>Similar to</w:t>
-      </w:r>
-      <w:proofErr w:type="gramEnd"/>
-      <w:r>
-        <w:t xml:space="preserve"> above but collab with Mark</w:t>
+      <w:r>
+        <w:t>Similar to above but collab with Mark</w:t>
       </w:r>
     </w:p>
     <w:p>
@@ -1120,15 +795,7 @@
         </w:numPr>
       </w:pPr>
       <w:r>
-        <w:t>Abstract Visuals (</w:t>
-      </w:r>
-      <w:proofErr w:type="spellStart"/>
-      <w:r>
-        <w:t>VJing</w:t>
-      </w:r>
-      <w:proofErr w:type="spellEnd"/>
-      <w:r>
-        <w:t xml:space="preserve"> vibes)</w:t>
+        <w:t>Abstract Visuals (VJing vibes)</w:t>
       </w:r>
     </w:p>
     <w:p>
@@ -1183,13 +850,8 @@
         </w:numPr>
       </w:pPr>
       <w:r>
-        <w:t xml:space="preserve">Edge detection, white edges, shapes scaling up and down, spinning about, </w:t>
-      </w:r>
-      <w:proofErr w:type="spellStart"/>
-      <w:r>
-        <w:t>etc</w:t>
-      </w:r>
-      <w:proofErr w:type="spellEnd"/>
+        <w:t>Edge detection, white edges, shapes scaling up and down, spinning about, etc</w:t>
+      </w:r>
     </w:p>
     <w:p>
       <w:pPr>
@@ -1383,13 +1045,8 @@
           <w:numId w:val="4"/>
         </w:numPr>
       </w:pPr>
-      <w:proofErr w:type="gramStart"/>
-      <w:r>
-        <w:t>Low res</w:t>
-      </w:r>
-      <w:proofErr w:type="gramEnd"/>
-      <w:r>
-        <w:t xml:space="preserve"> render texture</w:t>
+      <w:r>
+        <w:t>Low res render texture</w:t>
       </w:r>
     </w:p>
     <w:p>
@@ -1629,13 +1286,8 @@
         </w:numPr>
       </w:pPr>
       <w:r>
-        <w:t xml:space="preserve">Legs IK on ground/not </w:t>
-      </w:r>
-      <w:proofErr w:type="spellStart"/>
-      <w:r>
-        <w:t>ragdolling</w:t>
-      </w:r>
-      <w:proofErr w:type="spellEnd"/>
+        <w:t>Legs IK on ground/not ragdolling</w:t>
+      </w:r>
     </w:p>
     <w:p>
       <w:pPr>
@@ -1656,15 +1308,7 @@
         </w:numPr>
       </w:pPr>
       <w:r>
-        <w:t xml:space="preserve">stock </w:t>
-      </w:r>
-      <w:proofErr w:type="spellStart"/>
-      <w:r>
-        <w:t>mixamo</w:t>
-      </w:r>
-      <w:proofErr w:type="spellEnd"/>
-      <w:r>
-        <w:t xml:space="preserve"> animations</w:t>
+        <w:t>stock mixamo animations</w:t>
       </w:r>
     </w:p>
     <w:p>
@@ -1898,15 +1542,7 @@
         </w:numPr>
       </w:pPr>
       <w:r>
-        <w:t xml:space="preserve">Like different drum kits on the </w:t>
-      </w:r>
-      <w:proofErr w:type="gramStart"/>
-      <w:r>
-        <w:t>kits</w:t>
-      </w:r>
-      <w:proofErr w:type="gramEnd"/>
-      <w:r>
-        <w:t xml:space="preserve"> module</w:t>
+        <w:t>Like different drum kits on the kits module</w:t>
       </w:r>
     </w:p>
     <w:p>
@@ -1947,63 +1583,40 @@
     </w:p>
     <w:p>
       <w:r>
-        <w:t xml:space="preserve">Could have different kind of </w:t>
-      </w:r>
-      <w:proofErr w:type="spellStart"/>
-      <w:r>
-        <w:t>bulbheads</w:t>
-      </w:r>
-      <w:proofErr w:type="spellEnd"/>
-    </w:p>
-    <w:p>
-      <w:pPr>
-        <w:pStyle w:val="ListParagraph"/>
-        <w:numPr>
-          <w:ilvl w:val="0"/>
-          <w:numId w:val="3"/>
-        </w:numPr>
-      </w:pPr>
-      <w:r>
-        <w:t xml:space="preserve">For some, kick adds a downward force to their head bone, for some it makes them jump, </w:t>
-      </w:r>
-      <w:proofErr w:type="spellStart"/>
-      <w:r>
-        <w:t>etc</w:t>
-      </w:r>
-      <w:proofErr w:type="spellEnd"/>
-    </w:p>
-    <w:p>
-      <w:pPr>
-        <w:pStyle w:val="ListParagraph"/>
-        <w:numPr>
-          <w:ilvl w:val="0"/>
-          <w:numId w:val="3"/>
-        </w:numPr>
-      </w:pPr>
-      <w:r>
-        <w:t xml:space="preserve">Crowd </w:t>
-      </w:r>
-      <w:proofErr w:type="spellStart"/>
-      <w:r>
-        <w:t>simualtion</w:t>
-      </w:r>
-      <w:proofErr w:type="spellEnd"/>
-      <w:r>
-        <w:t xml:space="preserve"> stuff</w:t>
-      </w:r>
-    </w:p>
-    <w:p/>
-    <w:p/>
-    <w:p/>
-    <w:p/>
-    <w:p>
-      <w:proofErr w:type="spellStart"/>
-      <w:r>
-        <w:t>Mixamo</w:t>
-      </w:r>
-      <w:proofErr w:type="spellEnd"/>
-      <w:r>
-        <w:t xml:space="preserve"> Animations that could be useful</w:t>
+        <w:t>Could have different kind of bulbheads</w:t>
+      </w:r>
+    </w:p>
+    <w:p>
+      <w:pPr>
+        <w:pStyle w:val="ListParagraph"/>
+        <w:numPr>
+          <w:ilvl w:val="0"/>
+          <w:numId w:val="3"/>
+        </w:numPr>
+      </w:pPr>
+      <w:r>
+        <w:t>For some, kick adds a downward force to their head bone, for some it makes them jump, etc</w:t>
+      </w:r>
+    </w:p>
+    <w:p>
+      <w:pPr>
+        <w:pStyle w:val="ListParagraph"/>
+        <w:numPr>
+          <w:ilvl w:val="0"/>
+          <w:numId w:val="3"/>
+        </w:numPr>
+      </w:pPr>
+      <w:r>
+        <w:t>Crowd simualtion stuff</w:t>
+      </w:r>
+    </w:p>
+    <w:p/>
+    <w:p/>
+    <w:p/>
+    <w:p/>
+    <w:p>
+      <w:r>
+        <w:t>Mixamo Animations that could be useful</w:t>
       </w:r>
     </w:p>
     <w:p>
@@ -2188,15 +1801,7 @@
         </w:r>
       </w:hyperlink>
       <w:r>
-        <w:t xml:space="preserve">) and </w:t>
-      </w:r>
-      <w:proofErr w:type="spellStart"/>
-      <w:r>
-        <w:t>Birdmask</w:t>
-      </w:r>
-      <w:proofErr w:type="spellEnd"/>
-      <w:r>
-        <w:t xml:space="preserve"> Studio (</w:t>
+        <w:t>) and Birdmask Studio (</w:t>
       </w:r>
       <w:hyperlink r:id="rId41" w:history="1">
         <w:r>
@@ -2224,25 +1829,7 @@
         </w:numPr>
       </w:pPr>
       <w:r>
-        <w:t xml:space="preserve">Have a plain ragdoll made up of joints, </w:t>
-      </w:r>
-      <w:proofErr w:type="spellStart"/>
-      <w:proofErr w:type="gramStart"/>
-      <w:r>
-        <w:t>rigidbodies</w:t>
-      </w:r>
-      <w:proofErr w:type="spellEnd"/>
-      <w:proofErr w:type="gramEnd"/>
-      <w:r>
-        <w:t xml:space="preserve">, and bones that is animated purely with persistent and intermittent forces. Typically, an upward force is applied constantly to the upper chest of the character while another constant force is applied to the character’s feet. The net result of this is a character that “stands” and corrects their posture continuously. Then, intermittent forces can be applied to different body parts to animate the character, such as the feet to make a walk cycle. This method is fast and would result in fun, somewhat </w:t>
-      </w:r>
-      <w:proofErr w:type="spellStart"/>
-      <w:r>
-        <w:t>jank</w:t>
-      </w:r>
-      <w:proofErr w:type="spellEnd"/>
-      <w:r>
-        <w:t>, and very chaotic animations. It would, however, also require a lot of fiddling with sliders to make things work and it would never be particularly polished.</w:t>
+        <w:t>Have a plain ragdoll made up of joints, rigidbodies, and bones that is animated purely with persistent and intermittent forces. Typically, an upward force is applied constantly to the upper chest of the character while another constant force is applied to the character’s feet. The net result of this is a character that “stands” and corrects their posture continuously. Then, intermittent forces can be applied to different body parts to animate the character, such as the feet to make a walk cycle. This method is fast and would result in fun, somewhat jank, and very chaotic animations. It would, however, also require a lot of fiddling with sliders to make things work and it would never be particularly polished.</w:t>
       </w:r>
     </w:p>
     <w:p>
@@ -2263,39 +1850,13 @@
         <w:t xml:space="preserve"> </w:t>
       </w:r>
       <w:r>
-        <w:t xml:space="preserve">use the rotations of </w:t>
-      </w:r>
-      <w:proofErr w:type="spellStart"/>
-      <w:proofErr w:type="gramStart"/>
-      <w:r>
-        <w:t>it’s</w:t>
-      </w:r>
-      <w:proofErr w:type="spellEnd"/>
-      <w:proofErr w:type="gramEnd"/>
-      <w:r>
-        <w:t xml:space="preserve"> bones for the target rotation of each bone of the ragdoll. This way, the ragdoll will constantly be trying to achieve a desired pose controlled by an animator while being controlled by the physics simulation. This method allows for much more controlled and traditional </w:t>
-      </w:r>
-      <w:proofErr w:type="gramStart"/>
-      <w:r>
-        <w:t>animations</w:t>
-      </w:r>
-      <w:proofErr w:type="gramEnd"/>
-      <w:r>
-        <w:t xml:space="preserve"> but it also requires having animations and doing more setup in general.</w:t>
-      </w:r>
-    </w:p>
-    <w:p/>
-    <w:p>
-      <w:r>
-        <w:t xml:space="preserve">Ideally, </w:t>
-      </w:r>
-      <w:proofErr w:type="spellStart"/>
-      <w:r>
-        <w:t>Moshlite</w:t>
-      </w:r>
-      <w:proofErr w:type="spellEnd"/>
-      <w:r>
-        <w:t xml:space="preserve"> would use a combination of these approaches. 2 for characters on stage doing more controlled animations and 1 for characters in the pit just being knocked around.</w:t>
+        <w:t>use the rotations of it’s bones for the target rotation of each bone of the ragdoll. This way, the ragdoll will constantly be trying to achieve a desired pose controlled by an animator while being controlled by the physics simulation. This method allows for much more controlled and traditional animations but it also requires having animations and doing more setup in general.</w:t>
+      </w:r>
+    </w:p>
+    <w:p/>
+    <w:p>
+      <w:r>
+        <w:t>Ideally, Moshlite would use a combination of these approaches. 2 for characters on stage doing more controlled animations and 1 for characters in the pit just being knocked around.</w:t>
       </w:r>
     </w:p>
     <w:p/>
@@ -2353,30 +1914,20 @@
         </w:numPr>
       </w:pPr>
       <w:r>
-        <w:t>Pads/rack/module/cord/</w:t>
-      </w:r>
-      <w:proofErr w:type="spellStart"/>
-      <w:r>
-        <w:t>usb</w:t>
-      </w:r>
-      <w:proofErr w:type="spellEnd"/>
-      <w:r>
-        <w:t>/</w:t>
-      </w:r>
-    </w:p>
-    <w:p>
-      <w:pPr>
-        <w:pStyle w:val="ListParagraph"/>
-        <w:numPr>
-          <w:ilvl w:val="1"/>
-          <w:numId w:val="3"/>
-        </w:numPr>
-      </w:pPr>
-      <w:proofErr w:type="gramStart"/>
+        <w:t>Pads/rack/module/cord/usb/</w:t>
+      </w:r>
+    </w:p>
+    <w:p>
+      <w:pPr>
+        <w:pStyle w:val="ListParagraph"/>
+        <w:numPr>
+          <w:ilvl w:val="1"/>
+          <w:numId w:val="3"/>
+        </w:numPr>
+      </w:pPr>
       <w:r>
         <w:t>Drum sticks</w:t>
       </w:r>
-      <w:proofErr w:type="gramEnd"/>
     </w:p>
     <w:p>
       <w:pPr>
@@ -2434,13 +1985,8 @@
           <w:numId w:val="3"/>
         </w:numPr>
       </w:pPr>
-      <w:proofErr w:type="spellStart"/>
-      <w:r>
-        <w:t>Elizas</w:t>
-      </w:r>
-      <w:proofErr w:type="spellEnd"/>
-      <w:r>
-        <w:t xml:space="preserve"> little speaker + power cord</w:t>
+      <w:r>
+        <w:t>Elizas little speaker + power cord</w:t>
       </w:r>
     </w:p>
     <w:p>
@@ -2572,31 +2118,7 @@
         </w:numPr>
       </w:pPr>
       <w:r>
-        <w:t xml:space="preserve">Long </w:t>
-      </w:r>
-      <w:proofErr w:type="spellStart"/>
-      <w:r>
-        <w:t>hdmi</w:t>
-      </w:r>
-      <w:proofErr w:type="spellEnd"/>
-      <w:r>
-        <w:t xml:space="preserve"> cord + long </w:t>
-      </w:r>
-      <w:proofErr w:type="spellStart"/>
-      <w:r>
-        <w:t>usb</w:t>
-      </w:r>
-      <w:proofErr w:type="spellEnd"/>
-      <w:r>
-        <w:t xml:space="preserve"> hub + long </w:t>
-      </w:r>
-      <w:proofErr w:type="spellStart"/>
-      <w:r>
-        <w:t>usb</w:t>
-      </w:r>
-      <w:proofErr w:type="spellEnd"/>
-      <w:r>
-        <w:t>-c cable</w:t>
+        <w:t>Long hdmi cord + long usb hub + long usb-c cable</w:t>
       </w:r>
     </w:p>
     <w:p/>
@@ -2650,15 +2172,7 @@
         </w:numPr>
       </w:pPr>
       <w:r>
-        <w:t xml:space="preserve">Game and </w:t>
-      </w:r>
-      <w:proofErr w:type="spellStart"/>
-      <w:r>
-        <w:t>spotify</w:t>
-      </w:r>
-      <w:proofErr w:type="spellEnd"/>
-      <w:r>
-        <w:t xml:space="preserve"> open</w:t>
+        <w:t>Game and spotify open</w:t>
       </w:r>
     </w:p>
     <w:p/>
@@ -2735,33 +2249,20 @@
         <w:t xml:space="preserve">There are no rhythm game mechanics, and you don’t need to play along with the drums in the songs, though </w:t>
       </w:r>
       <w:r>
-        <w:t xml:space="preserve">the </w:t>
-      </w:r>
-      <w:proofErr w:type="spellStart"/>
-      <w:r>
-        <w:t>intereactions</w:t>
-      </w:r>
-      <w:proofErr w:type="spellEnd"/>
-      <w:r>
-        <w:t xml:space="preserve"> are designed such that doing so typically looks good</w:t>
-      </w:r>
-    </w:p>
-    <w:p>
-      <w:pPr>
-        <w:pStyle w:val="ListParagraph"/>
-        <w:numPr>
-          <w:ilvl w:val="1"/>
-          <w:numId w:val="3"/>
-        </w:numPr>
-      </w:pPr>
-      <w:r>
-        <w:t xml:space="preserve">Or choose </w:t>
-      </w:r>
-      <w:proofErr w:type="spellStart"/>
-      <w:r>
-        <w:t>freeplay</w:t>
-      </w:r>
-      <w:proofErr w:type="spellEnd"/>
+        <w:t>the intereactions are designed such that doing so typically looks good</w:t>
+      </w:r>
+    </w:p>
+    <w:p>
+      <w:pPr>
+        <w:pStyle w:val="ListParagraph"/>
+        <w:numPr>
+          <w:ilvl w:val="1"/>
+          <w:numId w:val="3"/>
+        </w:numPr>
+      </w:pPr>
+      <w:r>
+        <w:t>Or choose freeplay</w:t>
+      </w:r>
     </w:p>
     <w:p>
       <w:pPr>
@@ -2772,15 +2273,7 @@
         </w:numPr>
       </w:pPr>
       <w:r>
-        <w:t xml:space="preserve">Alt tab to </w:t>
-      </w:r>
-      <w:proofErr w:type="spellStart"/>
-      <w:r>
-        <w:t>spotify</w:t>
-      </w:r>
-      <w:proofErr w:type="spellEnd"/>
-      <w:r>
-        <w:t xml:space="preserve"> and choose a song of your own </w:t>
+        <w:t xml:space="preserve">Alt tab to spotify and choose a song of your own </w:t>
       </w:r>
     </w:p>
     <w:p>
@@ -2831,28 +2324,12 @@
     <w:p/>
     <w:p>
       <w:r>
-        <w:t xml:space="preserve">While idle, game has a title screen up with </w:t>
-      </w:r>
-      <w:proofErr w:type="spellStart"/>
-      <w:r>
-        <w:t>Moshlite</w:t>
-      </w:r>
-      <w:proofErr w:type="spellEnd"/>
-      <w:r>
-        <w:t xml:space="preserve"> in some fancy font</w:t>
-      </w:r>
-    </w:p>
-    <w:p>
-      <w:r>
-        <w:t xml:space="preserve">When interacted with, player has a handful of songs to choose from, </w:t>
-      </w:r>
-      <w:proofErr w:type="spellStart"/>
-      <w:r>
-        <w:t>coosing</w:t>
-      </w:r>
-      <w:proofErr w:type="spellEnd"/>
-      <w:r>
-        <w:t xml:space="preserve"> one does this:</w:t>
+        <w:t>While idle, game has a title screen up with Moshlite in some fancy font</w:t>
+      </w:r>
+    </w:p>
+    <w:p>
+      <w:r>
+        <w:t>When interacted with, player has a handful of songs to choose from, coosing one does this:</w:t>
       </w:r>
     </w:p>
     <w:p>
@@ -2876,15 +2353,7 @@
         </w:numPr>
       </w:pPr>
       <w:r>
-        <w:t xml:space="preserve">Title card evangelion style (artist + title + date/time + expo name + </w:t>
-      </w:r>
-      <w:proofErr w:type="spellStart"/>
-      <w:r>
-        <w:t>gmae</w:t>
-      </w:r>
-      <w:proofErr w:type="spellEnd"/>
-      <w:r>
-        <w:t xml:space="preserve"> name + my name)</w:t>
+        <w:t>Title card evangelion style (artist + title + date/time + expo name + gmae name + my name)</w:t>
       </w:r>
     </w:p>
     <w:p>
@@ -2973,35 +2442,19 @@
     </w:p>
     <w:p>
       <w:r>
-        <w:t xml:space="preserve">Or player can choose </w:t>
-      </w:r>
-      <w:proofErr w:type="spellStart"/>
-      <w:r>
-        <w:t>freeplay</w:t>
-      </w:r>
-      <w:proofErr w:type="spellEnd"/>
-      <w:r>
-        <w:t>, which just lets the mess with the scene</w:t>
-      </w:r>
-    </w:p>
-    <w:p>
-      <w:pPr>
-        <w:pStyle w:val="ListParagraph"/>
-        <w:numPr>
-          <w:ilvl w:val="0"/>
-          <w:numId w:val="3"/>
-        </w:numPr>
-      </w:pPr>
-      <w:r>
-        <w:t xml:space="preserve">Have </w:t>
-      </w:r>
-      <w:proofErr w:type="spellStart"/>
-      <w:r>
-        <w:t>spotify</w:t>
-      </w:r>
-      <w:proofErr w:type="spellEnd"/>
-      <w:r>
-        <w:t xml:space="preserve"> running on laptop so you can choose whatever music suits you</w:t>
+        <w:t>Or player can choose freeplay, which just lets the mess with the scene</w:t>
+      </w:r>
+    </w:p>
+    <w:p>
+      <w:pPr>
+        <w:pStyle w:val="ListParagraph"/>
+        <w:numPr>
+          <w:ilvl w:val="0"/>
+          <w:numId w:val="3"/>
+        </w:numPr>
+      </w:pPr>
+      <w:r>
+        <w:t>Have spotify running on laptop so you can choose whatever music suits you</w:t>
       </w:r>
     </w:p>
     <w:p>
@@ -3012,15 +2465,7 @@
         <w:t>whatever’s</w:t>
       </w:r>
       <w:r>
-        <w:t xml:space="preserve"> playing, and </w:t>
-      </w:r>
-      <w:proofErr w:type="gramStart"/>
-      <w:r>
-        <w:t>opens up</w:t>
-      </w:r>
-      <w:proofErr w:type="gramEnd"/>
-      <w:r>
-        <w:t xml:space="preserve"> title screen</w:t>
+        <w:t xml:space="preserve"> playing, and opens up title screen</w:t>
       </w:r>
     </w:p>
     <w:p/>
@@ -3066,15 +2511,7 @@
         </w:numPr>
       </w:pPr>
       <w:r>
-        <w:t xml:space="preserve">Edge (u): cut </w:t>
-      </w:r>
-      <w:proofErr w:type="gramStart"/>
-      <w:r>
-        <w:t>to</w:t>
-      </w:r>
-      <w:proofErr w:type="gramEnd"/>
-      <w:r>
-        <w:t xml:space="preserve"> random</w:t>
+        <w:t>Edge (u): cut to random</w:t>
       </w:r>
     </w:p>
     <w:p>
@@ -3098,26 +2535,10 @@
         </w:numPr>
       </w:pPr>
       <w:r>
-        <w:t>Bell (</w:t>
-      </w:r>
-      <w:proofErr w:type="spellStart"/>
-      <w:r>
-        <w:t>i</w:t>
-      </w:r>
-      <w:proofErr w:type="spellEnd"/>
-      <w:r>
-        <w:t xml:space="preserve">): </w:t>
-      </w:r>
-      <w:r>
-        <w:t xml:space="preserve">cut </w:t>
-      </w:r>
-      <w:proofErr w:type="gramStart"/>
-      <w:r>
-        <w:t>to</w:t>
-      </w:r>
-      <w:proofErr w:type="gramEnd"/>
-      <w:r>
-        <w:t xml:space="preserve"> previous</w:t>
+        <w:t xml:space="preserve">Bell (i): </w:t>
+      </w:r>
+      <w:r>
+        <w:t>cut to previous</w:t>
       </w:r>
     </w:p>
     <w:p>
@@ -3216,15 +2637,7 @@
         <w:t xml:space="preserve">Open Bow (v): </w:t>
       </w:r>
       <w:r>
-        <w:t xml:space="preserve">Random moshing (crowd killing, jumping, head banging, dancing, </w:t>
-      </w:r>
-      <w:proofErr w:type="spellStart"/>
-      <w:r>
-        <w:t>etc</w:t>
-      </w:r>
-      <w:proofErr w:type="spellEnd"/>
-      <w:r>
-        <w:t>)</w:t>
+        <w:t>Random moshing (crowd killing, jumping, head banging, dancing, etc)</w:t>
       </w:r>
     </w:p>
     <w:p>
@@ -3254,23 +2667,7 @@
         <w:t xml:space="preserve">Pedal close (z): </w:t>
       </w:r>
       <w:r>
-        <w:t>Reset visual effects (</w:t>
-      </w:r>
-      <w:proofErr w:type="gramStart"/>
-      <w:r>
-        <w:t>water color</w:t>
-      </w:r>
-      <w:proofErr w:type="gramEnd"/>
-      <w:r>
-        <w:t xml:space="preserve">, red, shaky cam, lights off, </w:t>
-      </w:r>
-      <w:proofErr w:type="spellStart"/>
-      <w:r>
-        <w:t>etc</w:t>
-      </w:r>
-      <w:proofErr w:type="spellEnd"/>
-      <w:r>
-        <w:t>)</w:t>
+        <w:t>Reset visual effects (water color, red, shaky cam, lights off, etc)</w:t>
       </w:r>
     </w:p>
     <w:p>
@@ -3319,15 +2716,7 @@
         </w:numPr>
       </w:pPr>
       <w:r>
-        <w:t xml:space="preserve">Random moshing (crowd killing, jumping, head banging, dancing, </w:t>
-      </w:r>
-      <w:proofErr w:type="spellStart"/>
-      <w:r>
-        <w:t>etc</w:t>
-      </w:r>
-      <w:proofErr w:type="spellEnd"/>
-      <w:r>
-        <w:t>)</w:t>
+        <w:t>Random moshing (crowd killing, jumping, head banging, dancing, etc)</w:t>
       </w:r>
     </w:p>
     <w:p>
@@ -3459,19 +2848,6 @@
         <w:t>Esc: exit application</w:t>
       </w:r>
     </w:p>
-    <w:p>
-      <w:pPr>
-        <w:pStyle w:val="ListParagraph"/>
-        <w:numPr>
-          <w:ilvl w:val="0"/>
-          <w:numId w:val="3"/>
-        </w:numPr>
-      </w:pPr>
-      <w:r>
-        <w:t>LMB: advance title screen; choose song</w:t>
-      </w:r>
-    </w:p>
-    <w:p/>
     <w:p/>
     <w:p/>
     <w:p/>
@@ -3611,15 +2987,7 @@
         <w:t>Self Help Specialist Ends Own Life</w:t>
       </w:r>
       <w:r>
-        <w:t xml:space="preserve"> by </w:t>
-      </w:r>
-      <w:proofErr w:type="spellStart"/>
-      <w:r>
-        <w:t>SeeYouSpaceCowboy</w:t>
-      </w:r>
-      <w:proofErr w:type="spellEnd"/>
-      <w:r>
-        <w:t>…</w:t>
+        <w:t xml:space="preserve"> by SeeYouSpaceCowboy…</w:t>
       </w:r>
     </w:p>
     <w:p>
@@ -3657,15 +3025,7 @@
         <w:t>7:</w:t>
       </w:r>
       <w:r>
-        <w:t xml:space="preserve"> </w:t>
-      </w:r>
-      <w:proofErr w:type="spellStart"/>
-      <w:r>
-        <w:t>Thumbsucker</w:t>
-      </w:r>
-      <w:proofErr w:type="spellEnd"/>
-      <w:r>
-        <w:t xml:space="preserve"> by Soul Glo</w:t>
+        <w:t xml:space="preserve"> Thumbsucker by Soul Glo</w:t>
       </w:r>
     </w:p>
     <w:p>
@@ -3686,25 +3046,21 @@
       <w:r>
         <w:t xml:space="preserve"> </w:t>
       </w:r>
-      <w:proofErr w:type="spellStart"/>
       <w:r>
         <w:rPr>
           <w:rFonts w:ascii="MS Gothic" w:eastAsia="MS Gothic" w:hAnsi="MS Gothic" w:cs="MS Gothic" w:hint="eastAsia"/>
         </w:rPr>
         <w:t>刃渡り</w:t>
       </w:r>
-      <w:proofErr w:type="spellEnd"/>
       <w:r>
         <w:t>2</w:t>
       </w:r>
-      <w:proofErr w:type="spellStart"/>
       <w:r>
         <w:rPr>
           <w:rFonts w:ascii="MS Gothic" w:eastAsia="MS Gothic" w:hAnsi="MS Gothic" w:cs="MS Gothic" w:hint="eastAsia"/>
         </w:rPr>
         <w:t>億センチ</w:t>
       </w:r>
-      <w:proofErr w:type="spellEnd"/>
       <w:r>
         <w:rPr>
           <w:rFonts w:ascii="MS Gothic" w:eastAsia="MS Gothic" w:hAnsi="MS Gothic" w:cs="MS Gothic" w:hint="eastAsia"/>
@@ -3737,15 +3093,7 @@
         <w:t>9:</w:t>
       </w:r>
       <w:r>
-        <w:t xml:space="preserve"> IRAQ (IWRECK) by </w:t>
-      </w:r>
-      <w:proofErr w:type="spellStart"/>
-      <w:r>
-        <w:t>nascar</w:t>
-      </w:r>
-      <w:proofErr w:type="spellEnd"/>
-      <w:r>
-        <w:t xml:space="preserve"> aloe</w:t>
+        <w:t xml:space="preserve"> IRAQ (IWRECK) by nascar aloe</w:t>
       </w:r>
     </w:p>
     <w:p>

</xml_diff>